<commit_message>
Update solar curtailment progress journal.docx
</commit_message>
<xml_diff>
--- a/documentations/solar curtailment progress journal.docx
+++ b/documentations/solar curtailment progress journal.docx
@@ -506,13 +506,8 @@
         <w:lastRenderedPageBreak/>
         <w:t xml:space="preserve">Result on </w:t>
       </w:r>
-      <w:proofErr w:type="spellStart"/>
-      <w:r>
-        <w:t>VVAr</w:t>
-      </w:r>
-      <w:proofErr w:type="spellEnd"/>
-      <w:r>
-        <w:t xml:space="preserve"> (sample 14)</w:t>
+      <w:r>
+        <w:t>VVAr (sample 14)</w:t>
       </w:r>
     </w:p>
     <w:p>
@@ -745,15 +740,7 @@
         </w:numPr>
       </w:pPr>
       <w:r>
-        <w:t xml:space="preserve">In the power and voltage plot, the power limit </w:t>
-      </w:r>
-      <w:proofErr w:type="spellStart"/>
-      <w:r>
-        <w:t>vvar</w:t>
-      </w:r>
-      <w:proofErr w:type="spellEnd"/>
-      <w:r>
-        <w:t xml:space="preserve"> is below the actual power value. Probably the actual VA limit of the inverter is higher than the ac capacity of the inverter?</w:t>
+        <w:t>In the power and voltage plot, the power limit vvar is below the actual power value. Probably the actual VA limit of the inverter is higher than the ac capacity of the inverter?</w:t>
       </w:r>
     </w:p>
     <w:p>
@@ -784,13 +771,8 @@
         <w:lastRenderedPageBreak/>
         <w:t xml:space="preserve">Result on </w:t>
       </w:r>
-      <w:proofErr w:type="spellStart"/>
-      <w:r>
-        <w:t>VWatt</w:t>
-      </w:r>
-      <w:proofErr w:type="spellEnd"/>
-      <w:r>
-        <w:t xml:space="preserve"> (sample 4)</w:t>
+      <w:r>
+        <w:t>VWatt (sample 4)</w:t>
       </w:r>
     </w:p>
     <w:p>
@@ -1091,15 +1073,7 @@
     </w:p>
     <w:p>
       <w:r>
-        <w:t xml:space="preserve">The tool will judge the dataset is incomplete only if there are less than 1000 rows in the data. The data should be more than that because the data resolution is either 60 or 5 seconds in </w:t>
-      </w:r>
-      <w:proofErr w:type="spellStart"/>
-      <w:r>
-        <w:t>SolA</w:t>
-      </w:r>
-      <w:proofErr w:type="spellEnd"/>
-      <w:r>
-        <w:t xml:space="preserve"> dataset.</w:t>
+        <w:t>The tool will judge the dataset is incomplete only if there are less than 1000 rows in the data. The data should be more than that because the data resolution is either 60 or 5 seconds in SolA dataset.</w:t>
       </w:r>
     </w:p>
     <w:p>
@@ -1131,54 +1105,32 @@
           <w:lang w:val="en-US"/>
         </w:rPr>
       </w:pPr>
-      <w:proofErr w:type="spellStart"/>
       <w:r>
         <w:rPr>
           <w:lang w:val="en-US"/>
         </w:rPr>
         <w:lastRenderedPageBreak/>
-        <w:t>Polyfit</w:t>
-      </w:r>
-      <w:proofErr w:type="spellEnd"/>
-      <w:r>
-        <w:rPr>
-          <w:lang w:val="en-US"/>
-        </w:rPr>
-        <w:t xml:space="preserve"> with Constrain Idea Testing</w:t>
-      </w:r>
-    </w:p>
-    <w:p>
-      <w:pPr>
-        <w:rPr>
-          <w:lang w:val="en-US"/>
-        </w:rPr>
-      </w:pPr>
-    </w:p>
-    <w:p>
-      <w:pPr>
-        <w:rPr>
-          <w:lang w:val="en-US"/>
-        </w:rPr>
-      </w:pPr>
-      <w:r>
-        <w:rPr>
-          <w:lang w:val="en-US"/>
-        </w:rPr>
-        <w:t xml:space="preserve">When we implement the </w:t>
-      </w:r>
-      <w:proofErr w:type="spellStart"/>
-      <w:r>
-        <w:rPr>
-          <w:lang w:val="en-US"/>
-        </w:rPr>
-        <w:t>polyfit</w:t>
-      </w:r>
-      <w:proofErr w:type="spellEnd"/>
-      <w:r>
-        <w:rPr>
-          <w:lang w:val="en-US"/>
-        </w:rPr>
-        <w:t xml:space="preserve"> with constrain into a clear sky day without curtailment, it seems we get </w:t>
+        <w:t>Polyfit with Constrain Idea Testing</w:t>
+      </w:r>
+    </w:p>
+    <w:p>
+      <w:pPr>
+        <w:rPr>
+          <w:lang w:val="en-US"/>
+        </w:rPr>
+      </w:pPr>
+    </w:p>
+    <w:p>
+      <w:pPr>
+        <w:rPr>
+          <w:lang w:val="en-US"/>
+        </w:rPr>
+      </w:pPr>
+      <w:r>
+        <w:rPr>
+          <w:lang w:val="en-US"/>
+        </w:rPr>
+        <w:t xml:space="preserve">When we implement the polyfit with constrain into a clear sky day without curtailment, it seems we get </w:t>
       </w:r>
       <w:r>
         <w:rPr>
@@ -1355,49 +1307,7 @@
           <w:lang w:val="en-US"/>
         </w:rPr>
         <w:lastRenderedPageBreak/>
-        <w:t xml:space="preserve">Should we give up on this? Or should we still think to optimize it since </w:t>
-      </w:r>
-      <w:proofErr w:type="spellStart"/>
-      <w:r>
-        <w:rPr>
-          <w:lang w:val="en-US"/>
-        </w:rPr>
-        <w:t>VWatt</w:t>
-      </w:r>
-      <w:proofErr w:type="spellEnd"/>
-      <w:r>
-        <w:rPr>
-          <w:lang w:val="en-US"/>
-        </w:rPr>
-        <w:t xml:space="preserve"> calculation is inaccurate and </w:t>
-      </w:r>
-      <w:proofErr w:type="gramStart"/>
-      <w:r>
-        <w:rPr>
-          <w:lang w:val="en-US"/>
-        </w:rPr>
-        <w:t>sometime</w:t>
-      </w:r>
-      <w:proofErr w:type="gramEnd"/>
-      <w:r>
-        <w:rPr>
-          <w:lang w:val="en-US"/>
-        </w:rPr>
-        <w:t xml:space="preserve"> it is underestimating, </w:t>
-      </w:r>
-      <w:proofErr w:type="spellStart"/>
-      <w:r>
-        <w:rPr>
-          <w:lang w:val="en-US"/>
-        </w:rPr>
-        <w:t>eg</w:t>
-      </w:r>
-      <w:proofErr w:type="spellEnd"/>
-      <w:r>
-        <w:rPr>
-          <w:lang w:val="en-US"/>
-        </w:rPr>
-        <w:t xml:space="preserve"> in sample 3:</w:t>
+        <w:t>Should we give up on this? Or should we still think to optimize it since VWatt calculation is inaccurate and sometime it is underestimating, eg in sample 3:</w:t>
       </w:r>
     </w:p>
     <w:p>
@@ -1566,6 +1476,10 @@
       </w:pPr>
       <w:r>
         <w:rPr>
+          <w:rFonts w:asciiTheme="majorHAnsi" w:eastAsiaTheme="majorEastAsia" w:hAnsiTheme="majorHAnsi" w:cstheme="majorBidi"/>
+          <w:color w:val="2F5496" w:themeColor="accent1" w:themeShade="BF"/>
+          <w:sz w:val="32"/>
+          <w:szCs w:val="32"/>
           <w:lang w:val="en-US"/>
         </w:rPr>
         <w:br w:type="page"/>
@@ -1573,17 +1487,24 @@
     </w:p>
     <w:p>
       <w:pPr>
-        <w:pStyle w:val="Heading1"/>
-        <w:rPr>
-          <w:lang w:val="en-US"/>
-        </w:rPr>
-      </w:pPr>
-      <w:r>
-        <w:rPr>
+        <w:rPr>
+          <w:rFonts w:asciiTheme="majorHAnsi" w:eastAsiaTheme="majorEastAsia" w:hAnsiTheme="majorHAnsi" w:cstheme="majorBidi"/>
+          <w:color w:val="2F5496" w:themeColor="accent1" w:themeShade="BF"/>
+          <w:sz w:val="32"/>
+          <w:szCs w:val="32"/>
+          <w:lang w:val="en-US"/>
+        </w:rPr>
+      </w:pPr>
+      <w:r>
+        <w:rPr>
+          <w:rFonts w:asciiTheme="majorHAnsi" w:eastAsiaTheme="majorEastAsia" w:hAnsiTheme="majorHAnsi" w:cstheme="majorBidi"/>
+          <w:color w:val="2F5496" w:themeColor="accent1" w:themeShade="BF"/>
+          <w:sz w:val="32"/>
+          <w:szCs w:val="32"/>
           <w:lang w:val="en-US"/>
         </w:rPr>
         <w:lastRenderedPageBreak/>
-        <w:t>Questions:</w:t>
+        <w:t>Documentation</w:t>
       </w:r>
     </w:p>
     <w:p>
@@ -1591,7 +1512,7 @@
         <w:pStyle w:val="ListParagraph"/>
         <w:numPr>
           <w:ilvl w:val="0"/>
-          <w:numId w:val="4"/>
+          <w:numId w:val="6"/>
         </w:numPr>
         <w:rPr>
           <w:lang w:val="en-US"/>
@@ -1601,29 +1522,71 @@
         <w:rPr>
           <w:lang w:val="en-US"/>
         </w:rPr>
-        <w:t xml:space="preserve">Polarity correction for </w:t>
-      </w:r>
-      <w:proofErr w:type="spellStart"/>
-      <w:r>
-        <w:rPr>
-          <w:lang w:val="en-US"/>
-        </w:rPr>
-        <w:t>VVAr</w:t>
-      </w:r>
-      <w:proofErr w:type="spellEnd"/>
-      <w:r>
-        <w:rPr>
-          <w:lang w:val="en-US"/>
-        </w:rPr>
-        <w:t>?</w:t>
-      </w:r>
+        <w:t>Function and class docstring are done</w:t>
+      </w:r>
+    </w:p>
+    <w:p>
+      <w:pPr>
+        <w:pStyle w:val="ListParagraph"/>
+        <w:rPr>
+          <w:lang w:val="en-US"/>
+        </w:rPr>
+      </w:pPr>
+      <w:r>
+        <w:rPr>
+          <w:noProof/>
+        </w:rPr>
+        <w:drawing>
+          <wp:inline distT="0" distB="0" distL="0" distR="0" wp14:anchorId="07BEDC6E" wp14:editId="0FE53540">
+            <wp:extent cx="4005618" cy="1732543"/>
+            <wp:effectExtent l="0" t="0" r="0" b="1270"/>
+            <wp:docPr id="5" name="Picture 5"/>
+            <wp:cNvGraphicFramePr>
+              <a:graphicFrameLocks xmlns:a="http://schemas.openxmlformats.org/drawingml/2006/main" noChangeAspect="1"/>
+            </wp:cNvGraphicFramePr>
+            <a:graphic xmlns:a="http://schemas.openxmlformats.org/drawingml/2006/main">
+              <a:graphicData uri="http://schemas.openxmlformats.org/drawingml/2006/picture">
+                <pic:pic xmlns:pic="http://schemas.openxmlformats.org/drawingml/2006/picture">
+                  <pic:nvPicPr>
+                    <pic:cNvPr id="1" name=""/>
+                    <pic:cNvPicPr/>
+                  </pic:nvPicPr>
+                  <pic:blipFill>
+                    <a:blip r:embed="rId25"/>
+                    <a:stretch>
+                      <a:fillRect/>
+                    </a:stretch>
+                  </pic:blipFill>
+                  <pic:spPr>
+                    <a:xfrm>
+                      <a:off x="0" y="0"/>
+                      <a:ext cx="4015321" cy="1736740"/>
+                    </a:xfrm>
+                    <a:prstGeom prst="rect">
+                      <a:avLst/>
+                    </a:prstGeom>
+                  </pic:spPr>
+                </pic:pic>
+              </a:graphicData>
+            </a:graphic>
+          </wp:inline>
+        </w:drawing>
+      </w:r>
+    </w:p>
+    <w:p>
+      <w:pPr>
+        <w:pStyle w:val="ListParagraph"/>
+        <w:rPr>
+          <w:lang w:val="en-US"/>
+        </w:rPr>
+      </w:pPr>
     </w:p>
     <w:p>
       <w:pPr>
         <w:pStyle w:val="ListParagraph"/>
         <w:numPr>
           <w:ilvl w:val="0"/>
-          <w:numId w:val="4"/>
+          <w:numId w:val="6"/>
         </w:numPr>
         <w:rPr>
           <w:lang w:val="en-US"/>
@@ -1633,23 +1596,83 @@
         <w:rPr>
           <w:lang w:val="en-US"/>
         </w:rPr>
-        <w:t xml:space="preserve">VA capacity assumed to be bigger than AC </w:t>
-      </w:r>
-      <w:proofErr w:type="gramStart"/>
-      <w:r>
-        <w:rPr>
-          <w:lang w:val="en-US"/>
-        </w:rPr>
-        <w:t>capacity?</w:t>
-      </w:r>
-      <w:proofErr w:type="gramEnd"/>
+        <w:t>Naming convention edit is done:</w:t>
+      </w:r>
+    </w:p>
+    <w:p>
+      <w:pPr>
+        <w:pStyle w:val="ListParagraph"/>
+        <w:numPr>
+          <w:ilvl w:val="1"/>
+          <w:numId w:val="6"/>
+        </w:numPr>
+        <w:rPr>
+          <w:lang w:val="en-US"/>
+        </w:rPr>
+      </w:pPr>
+      <w:r>
+        <w:rPr>
+          <w:lang w:val="en-US"/>
+        </w:rPr>
+        <w:t>Function, variable: lower_case</w:t>
+      </w:r>
+    </w:p>
+    <w:p>
+      <w:pPr>
+        <w:pStyle w:val="ListParagraph"/>
+        <w:numPr>
+          <w:ilvl w:val="1"/>
+          <w:numId w:val="6"/>
+        </w:numPr>
+        <w:rPr>
+          <w:lang w:val="en-US"/>
+        </w:rPr>
+      </w:pPr>
+      <w:r>
+        <w:rPr>
+          <w:lang w:val="en-US"/>
+        </w:rPr>
+        <w:t xml:space="preserve">Constant: </w:t>
+      </w:r>
+      <w:r>
+        <w:rPr>
+          <w:lang w:val="en-US"/>
+        </w:rPr>
+        <w:t>UPPER_CASE</w:t>
+      </w:r>
+    </w:p>
+    <w:p>
+      <w:pPr>
+        <w:pStyle w:val="ListParagraph"/>
+        <w:numPr>
+          <w:ilvl w:val="1"/>
+          <w:numId w:val="6"/>
+        </w:numPr>
+        <w:rPr>
+          <w:lang w:val="en-US"/>
+        </w:rPr>
+      </w:pPr>
+      <w:r>
+        <w:rPr>
+          <w:lang w:val="en-US"/>
+        </w:rPr>
+        <w:t>Class: CamelCase</w:t>
+      </w:r>
+    </w:p>
+    <w:p>
+      <w:pPr>
+        <w:pStyle w:val="ListParagraph"/>
+        <w:rPr>
+          <w:lang w:val="en-US"/>
+        </w:rPr>
+      </w:pPr>
     </w:p>
     <w:p>
       <w:pPr>
         <w:pStyle w:val="ListParagraph"/>
         <w:numPr>
           <w:ilvl w:val="0"/>
-          <w:numId w:val="4"/>
+          <w:numId w:val="6"/>
         </w:numPr>
         <w:rPr>
           <w:lang w:val="en-US"/>
@@ -1659,43 +1682,227 @@
         <w:rPr>
           <w:lang w:val="en-US"/>
         </w:rPr>
-        <w:t xml:space="preserve">Just recheck, so if tripping happens in a day, it is not possible for </w:t>
-      </w:r>
-      <w:proofErr w:type="spellStart"/>
-      <w:r>
-        <w:rPr>
-          <w:lang w:val="en-US"/>
-        </w:rPr>
-        <w:t>vvar</w:t>
-      </w:r>
-      <w:proofErr w:type="spellEnd"/>
-      <w:r>
-        <w:rPr>
-          <w:lang w:val="en-US"/>
-        </w:rPr>
-        <w:t xml:space="preserve"> or </w:t>
-      </w:r>
-      <w:proofErr w:type="spellStart"/>
-      <w:r>
-        <w:rPr>
-          <w:lang w:val="en-US"/>
-        </w:rPr>
-        <w:t>vwatt</w:t>
-      </w:r>
-      <w:proofErr w:type="spellEnd"/>
-      <w:r>
-        <w:rPr>
-          <w:lang w:val="en-US"/>
-        </w:rPr>
-        <w:t xml:space="preserve"> happens?</w:t>
-      </w:r>
+        <w:t xml:space="preserve">Readme is done : </w:t>
+      </w:r>
+      <w:r>
+        <w:rPr>
+          <w:lang w:val="en-US"/>
+        </w:rPr>
+        <w:t>https://github.com/mssamhan31/Solar-Curtailment</w:t>
+      </w:r>
+    </w:p>
+    <w:p>
+      <w:pPr>
+        <w:pStyle w:val="ListParagraph"/>
+        <w:numPr>
+          <w:ilvl w:val="1"/>
+          <w:numId w:val="6"/>
+        </w:numPr>
+        <w:rPr>
+          <w:lang w:val="en-US"/>
+        </w:rPr>
+      </w:pPr>
+      <w:r>
+        <w:rPr>
+          <w:lang w:val="en-US"/>
+        </w:rPr>
+        <w:t>About</w:t>
+      </w:r>
+    </w:p>
+    <w:p>
+      <w:pPr>
+        <w:pStyle w:val="ListParagraph"/>
+        <w:numPr>
+          <w:ilvl w:val="1"/>
+          <w:numId w:val="6"/>
+        </w:numPr>
+        <w:rPr>
+          <w:lang w:val="en-US"/>
+        </w:rPr>
+      </w:pPr>
+      <w:r>
+        <w:rPr>
+          <w:lang w:val="en-US"/>
+        </w:rPr>
+        <w:t>Getting started</w:t>
+      </w:r>
+    </w:p>
+    <w:p>
+      <w:pPr>
+        <w:pStyle w:val="ListParagraph"/>
+        <w:numPr>
+          <w:ilvl w:val="1"/>
+          <w:numId w:val="6"/>
+        </w:numPr>
+        <w:rPr>
+          <w:lang w:val="en-US"/>
+        </w:rPr>
+      </w:pPr>
+      <w:r>
+        <w:rPr>
+          <w:lang w:val="en-US"/>
+        </w:rPr>
+        <w:t>Tool use demonstration: Screen capture of input, &amp; output</w:t>
+      </w:r>
+    </w:p>
+    <w:p>
+      <w:pPr>
+        <w:pStyle w:val="ListParagraph"/>
+        <w:numPr>
+          <w:ilvl w:val="1"/>
+          <w:numId w:val="6"/>
+        </w:numPr>
+        <w:rPr>
+          <w:lang w:val="en-US"/>
+        </w:rPr>
+      </w:pPr>
+      <w:r>
+        <w:rPr>
+          <w:lang w:val="en-US"/>
+        </w:rPr>
+        <w:t>High Level Explanation of How The Algorithm Works</w:t>
+      </w:r>
+    </w:p>
+    <w:p>
+      <w:pPr>
+        <w:pStyle w:val="ListParagraph"/>
+        <w:numPr>
+          <w:ilvl w:val="1"/>
+          <w:numId w:val="6"/>
+        </w:numPr>
+        <w:rPr>
+          <w:lang w:val="en-US"/>
+        </w:rPr>
+      </w:pPr>
+      <w:r>
+        <w:rPr>
+          <w:lang w:val="en-US"/>
+        </w:rPr>
+        <w:t>Tool Limination &amp; notes</w:t>
+      </w:r>
+    </w:p>
+    <w:p>
+      <w:pPr>
+        <w:pStyle w:val="ListParagraph"/>
+        <w:numPr>
+          <w:ilvl w:val="1"/>
+          <w:numId w:val="6"/>
+        </w:numPr>
+        <w:rPr>
+          <w:lang w:val="en-US"/>
+        </w:rPr>
+      </w:pPr>
+      <w:r>
+        <w:rPr>
+          <w:lang w:val="en-US"/>
+        </w:rPr>
+        <w:t>Some Related Articles and Papers</w:t>
+      </w:r>
+    </w:p>
+    <w:p>
+      <w:pPr>
+        <w:pStyle w:val="ListParagraph"/>
+        <w:numPr>
+          <w:ilvl w:val="1"/>
+          <w:numId w:val="6"/>
+        </w:numPr>
+        <w:rPr>
+          <w:lang w:val="en-US"/>
+        </w:rPr>
+      </w:pPr>
+      <w:r>
+        <w:rPr>
+          <w:lang w:val="en-US"/>
+        </w:rPr>
+        <w:t>Contributing</w:t>
+      </w:r>
+    </w:p>
+    <w:p>
+      <w:pPr>
+        <w:pStyle w:val="ListParagraph"/>
+        <w:numPr>
+          <w:ilvl w:val="1"/>
+          <w:numId w:val="6"/>
+        </w:numPr>
+        <w:rPr>
+          <w:lang w:val="en-US"/>
+        </w:rPr>
+      </w:pPr>
+      <w:r>
+        <w:rPr>
+          <w:lang w:val="en-US"/>
+        </w:rPr>
+        <w:t>Project Partners</w:t>
+      </w:r>
+    </w:p>
+    <w:p>
+      <w:pPr>
+        <w:pStyle w:val="ListParagraph"/>
+        <w:numPr>
+          <w:ilvl w:val="1"/>
+          <w:numId w:val="6"/>
+        </w:numPr>
+        <w:rPr>
+          <w:lang w:val="en-US"/>
+        </w:rPr>
+      </w:pPr>
+      <w:r>
+        <w:rPr>
+          <w:lang w:val="en-US"/>
+        </w:rPr>
+        <w:t>Authors</w:t>
+      </w:r>
+    </w:p>
+    <w:p>
+      <w:pPr>
+        <w:pStyle w:val="ListParagraph"/>
+        <w:numPr>
+          <w:ilvl w:val="1"/>
+          <w:numId w:val="6"/>
+        </w:numPr>
+        <w:rPr>
+          <w:lang w:val="en-US"/>
+        </w:rPr>
+      </w:pPr>
+      <w:r>
+        <w:rPr>
+          <w:lang w:val="en-US"/>
+        </w:rPr>
+        <w:t>License</w:t>
+      </w:r>
+    </w:p>
+    <w:p>
+      <w:pPr>
+        <w:pStyle w:val="ListParagraph"/>
+        <w:numPr>
+          <w:ilvl w:val="1"/>
+          <w:numId w:val="6"/>
+        </w:numPr>
+        <w:rPr>
+          <w:lang w:val="en-US"/>
+        </w:rPr>
+      </w:pPr>
+      <w:r>
+        <w:rPr>
+          <w:lang w:val="en-US"/>
+        </w:rPr>
+        <w:t>Contact</w:t>
+      </w:r>
+    </w:p>
+    <w:p>
+      <w:pPr>
+        <w:pStyle w:val="ListParagraph"/>
+        <w:rPr>
+          <w:lang w:val="en-US"/>
+        </w:rPr>
+      </w:pPr>
     </w:p>
     <w:p>
       <w:pPr>
         <w:pStyle w:val="ListParagraph"/>
         <w:numPr>
           <w:ilvl w:val="0"/>
-          <w:numId w:val="4"/>
+          <w:numId w:val="6"/>
         </w:numPr>
         <w:rPr>
           <w:lang w:val="en-US"/>
@@ -1705,117 +1912,32 @@
         <w:rPr>
           <w:lang w:val="en-US"/>
         </w:rPr>
-        <w:t xml:space="preserve">How to calculate the </w:t>
-      </w:r>
-      <w:proofErr w:type="spellStart"/>
-      <w:r>
-        <w:rPr>
-          <w:lang w:val="en-US"/>
-        </w:rPr>
-        <w:t>VVAr</w:t>
-      </w:r>
-      <w:proofErr w:type="spellEnd"/>
-      <w:r>
-        <w:rPr>
-          <w:lang w:val="en-US"/>
-        </w:rPr>
-        <w:t xml:space="preserve"> curtailment and </w:t>
-      </w:r>
-      <w:proofErr w:type="spellStart"/>
-      <w:r>
-        <w:rPr>
-          <w:lang w:val="en-US"/>
-        </w:rPr>
-        <w:t>VWatt</w:t>
-      </w:r>
-      <w:proofErr w:type="spellEnd"/>
-      <w:r>
-        <w:rPr>
-          <w:lang w:val="en-US"/>
-        </w:rPr>
-        <w:t xml:space="preserve"> curtailment in a day with both response?</w:t>
-      </w:r>
-    </w:p>
-    <w:p>
-      <w:pPr>
-        <w:pStyle w:val="ListParagraph"/>
-        <w:numPr>
-          <w:ilvl w:val="0"/>
-          <w:numId w:val="4"/>
-        </w:numPr>
-        <w:rPr>
-          <w:lang w:val="en-US"/>
-        </w:rPr>
-      </w:pPr>
-      <w:r>
-        <w:rPr>
-          <w:lang w:val="en-US"/>
-        </w:rPr>
-        <w:t xml:space="preserve">Is it true that sample 7 is a sample data which have </w:t>
-      </w:r>
-      <w:proofErr w:type="spellStart"/>
-      <w:r>
-        <w:rPr>
-          <w:lang w:val="en-US"/>
-        </w:rPr>
-        <w:t>VVAr</w:t>
-      </w:r>
-      <w:proofErr w:type="spellEnd"/>
-      <w:r>
-        <w:rPr>
-          <w:lang w:val="en-US"/>
-        </w:rPr>
-        <w:t xml:space="preserve"> and </w:t>
-      </w:r>
-      <w:proofErr w:type="spellStart"/>
-      <w:r>
-        <w:rPr>
-          <w:lang w:val="en-US"/>
-        </w:rPr>
-        <w:t>VWatt</w:t>
-      </w:r>
-      <w:proofErr w:type="spellEnd"/>
-      <w:r>
-        <w:rPr>
-          <w:lang w:val="en-US"/>
-        </w:rPr>
-        <w:t xml:space="preserve"> at the same time? (</w:t>
-      </w:r>
-      <w:proofErr w:type="gramStart"/>
-      <w:r>
-        <w:rPr>
-          <w:lang w:val="en-US"/>
-        </w:rPr>
-        <w:t>issue</w:t>
-      </w:r>
-      <w:proofErr w:type="gramEnd"/>
-      <w:r>
-        <w:rPr>
-          <w:lang w:val="en-US"/>
-        </w:rPr>
-        <w:t xml:space="preserve"> 18 in </w:t>
-      </w:r>
-      <w:proofErr w:type="spellStart"/>
-      <w:r>
-        <w:rPr>
-          <w:lang w:val="en-US"/>
-        </w:rPr>
-        <w:t>Github</w:t>
-      </w:r>
-      <w:proofErr w:type="spellEnd"/>
-      <w:r>
-        <w:rPr>
-          <w:lang w:val="en-US"/>
-        </w:rPr>
-        <w:t>)</w:t>
-      </w:r>
-    </w:p>
-    <w:p>
-      <w:pPr>
-        <w:rPr>
-          <w:lang w:val="en-US"/>
-        </w:rPr>
-      </w:pPr>
+        <w:t>Dataset information</w:t>
+      </w:r>
+      <w:r>
+        <w:rPr>
+          <w:lang w:val="en-US"/>
+        </w:rPr>
+        <w:t xml:space="preserve"> is</w:t>
+      </w:r>
+      <w:r>
+        <w:rPr>
+          <w:lang w:val="en-US"/>
+        </w:rPr>
+        <w:t xml:space="preserve"> done</w:t>
+      </w:r>
+      <w:r>
+        <w:rPr>
+          <w:lang w:val="en-US"/>
+        </w:rPr>
+        <w:t xml:space="preserve"> : </w:t>
+      </w:r>
+      <w:r>
+        <w:rPr>
+          <w:lang w:val="en-US"/>
+        </w:rPr>
+        <w:t>https://github.com/mssamhan31/Solar-Curtailment/blob/main/documentations/solar%20curtailment%20dataset%20information.docx</w:t>
+      </w:r>
     </w:p>
     <w:sectPr>
       <w:pgSz w:w="11906" w:h="16838"/>
@@ -2185,6 +2307,232 @@
       </w:pPr>
     </w:lvl>
   </w:abstractNum>
+  <w:abstractNum w:abstractNumId="4" w15:restartNumberingAfterBreak="0">
+    <w:nsid w:val="59345F25"/>
+    <w:multiLevelType w:val="hybridMultilevel"/>
+    <w:tmpl w:val="B038F73E"/>
+    <w:lvl w:ilvl="0" w:tplc="0C090001">
+      <w:start w:val="1"/>
+      <w:numFmt w:val="bullet"/>
+      <w:lvlText w:val=""/>
+      <w:lvlJc w:val="left"/>
+      <w:pPr>
+        <w:ind w:left="720" w:hanging="360"/>
+      </w:pPr>
+      <w:rPr>
+        <w:rFonts w:ascii="Symbol" w:hAnsi="Symbol" w:hint="default"/>
+      </w:rPr>
+    </w:lvl>
+    <w:lvl w:ilvl="1" w:tplc="0C090003">
+      <w:start w:val="1"/>
+      <w:numFmt w:val="bullet"/>
+      <w:lvlText w:val="o"/>
+      <w:lvlJc w:val="left"/>
+      <w:pPr>
+        <w:ind w:left="1440" w:hanging="360"/>
+      </w:pPr>
+      <w:rPr>
+        <w:rFonts w:ascii="Courier New" w:hAnsi="Courier New" w:cs="Courier New" w:hint="default"/>
+      </w:rPr>
+    </w:lvl>
+    <w:lvl w:ilvl="2" w:tplc="0C090005" w:tentative="1">
+      <w:start w:val="1"/>
+      <w:numFmt w:val="bullet"/>
+      <w:lvlText w:val=""/>
+      <w:lvlJc w:val="left"/>
+      <w:pPr>
+        <w:ind w:left="2160" w:hanging="360"/>
+      </w:pPr>
+      <w:rPr>
+        <w:rFonts w:ascii="Wingdings" w:hAnsi="Wingdings" w:hint="default"/>
+      </w:rPr>
+    </w:lvl>
+    <w:lvl w:ilvl="3" w:tplc="0C090001" w:tentative="1">
+      <w:start w:val="1"/>
+      <w:numFmt w:val="bullet"/>
+      <w:lvlText w:val=""/>
+      <w:lvlJc w:val="left"/>
+      <w:pPr>
+        <w:ind w:left="2880" w:hanging="360"/>
+      </w:pPr>
+      <w:rPr>
+        <w:rFonts w:ascii="Symbol" w:hAnsi="Symbol" w:hint="default"/>
+      </w:rPr>
+    </w:lvl>
+    <w:lvl w:ilvl="4" w:tplc="0C090003" w:tentative="1">
+      <w:start w:val="1"/>
+      <w:numFmt w:val="bullet"/>
+      <w:lvlText w:val="o"/>
+      <w:lvlJc w:val="left"/>
+      <w:pPr>
+        <w:ind w:left="3600" w:hanging="360"/>
+      </w:pPr>
+      <w:rPr>
+        <w:rFonts w:ascii="Courier New" w:hAnsi="Courier New" w:cs="Courier New" w:hint="default"/>
+      </w:rPr>
+    </w:lvl>
+    <w:lvl w:ilvl="5" w:tplc="0C090005" w:tentative="1">
+      <w:start w:val="1"/>
+      <w:numFmt w:val="bullet"/>
+      <w:lvlText w:val=""/>
+      <w:lvlJc w:val="left"/>
+      <w:pPr>
+        <w:ind w:left="4320" w:hanging="360"/>
+      </w:pPr>
+      <w:rPr>
+        <w:rFonts w:ascii="Wingdings" w:hAnsi="Wingdings" w:hint="default"/>
+      </w:rPr>
+    </w:lvl>
+    <w:lvl w:ilvl="6" w:tplc="0C090001" w:tentative="1">
+      <w:start w:val="1"/>
+      <w:numFmt w:val="bullet"/>
+      <w:lvlText w:val=""/>
+      <w:lvlJc w:val="left"/>
+      <w:pPr>
+        <w:ind w:left="5040" w:hanging="360"/>
+      </w:pPr>
+      <w:rPr>
+        <w:rFonts w:ascii="Symbol" w:hAnsi="Symbol" w:hint="default"/>
+      </w:rPr>
+    </w:lvl>
+    <w:lvl w:ilvl="7" w:tplc="0C090003" w:tentative="1">
+      <w:start w:val="1"/>
+      <w:numFmt w:val="bullet"/>
+      <w:lvlText w:val="o"/>
+      <w:lvlJc w:val="left"/>
+      <w:pPr>
+        <w:ind w:left="5760" w:hanging="360"/>
+      </w:pPr>
+      <w:rPr>
+        <w:rFonts w:ascii="Courier New" w:hAnsi="Courier New" w:cs="Courier New" w:hint="default"/>
+      </w:rPr>
+    </w:lvl>
+    <w:lvl w:ilvl="8" w:tplc="0C090005" w:tentative="1">
+      <w:start w:val="1"/>
+      <w:numFmt w:val="bullet"/>
+      <w:lvlText w:val=""/>
+      <w:lvlJc w:val="left"/>
+      <w:pPr>
+        <w:ind w:left="6480" w:hanging="360"/>
+      </w:pPr>
+      <w:rPr>
+        <w:rFonts w:ascii="Wingdings" w:hAnsi="Wingdings" w:hint="default"/>
+      </w:rPr>
+    </w:lvl>
+  </w:abstractNum>
+  <w:abstractNum w:abstractNumId="5" w15:restartNumberingAfterBreak="0">
+    <w:nsid w:val="642D50E3"/>
+    <w:multiLevelType w:val="hybridMultilevel"/>
+    <w:tmpl w:val="A81007D6"/>
+    <w:lvl w:ilvl="0" w:tplc="0C090001">
+      <w:start w:val="1"/>
+      <w:numFmt w:val="bullet"/>
+      <w:lvlText w:val=""/>
+      <w:lvlJc w:val="left"/>
+      <w:pPr>
+        <w:ind w:left="720" w:hanging="360"/>
+      </w:pPr>
+      <w:rPr>
+        <w:rFonts w:ascii="Symbol" w:hAnsi="Symbol" w:hint="default"/>
+      </w:rPr>
+    </w:lvl>
+    <w:lvl w:ilvl="1" w:tplc="0C090003" w:tentative="1">
+      <w:start w:val="1"/>
+      <w:numFmt w:val="bullet"/>
+      <w:lvlText w:val="o"/>
+      <w:lvlJc w:val="left"/>
+      <w:pPr>
+        <w:ind w:left="1440" w:hanging="360"/>
+      </w:pPr>
+      <w:rPr>
+        <w:rFonts w:ascii="Courier New" w:hAnsi="Courier New" w:cs="Courier New" w:hint="default"/>
+      </w:rPr>
+    </w:lvl>
+    <w:lvl w:ilvl="2" w:tplc="0C090005" w:tentative="1">
+      <w:start w:val="1"/>
+      <w:numFmt w:val="bullet"/>
+      <w:lvlText w:val=""/>
+      <w:lvlJc w:val="left"/>
+      <w:pPr>
+        <w:ind w:left="2160" w:hanging="360"/>
+      </w:pPr>
+      <w:rPr>
+        <w:rFonts w:ascii="Wingdings" w:hAnsi="Wingdings" w:hint="default"/>
+      </w:rPr>
+    </w:lvl>
+    <w:lvl w:ilvl="3" w:tplc="0C090001" w:tentative="1">
+      <w:start w:val="1"/>
+      <w:numFmt w:val="bullet"/>
+      <w:lvlText w:val=""/>
+      <w:lvlJc w:val="left"/>
+      <w:pPr>
+        <w:ind w:left="2880" w:hanging="360"/>
+      </w:pPr>
+      <w:rPr>
+        <w:rFonts w:ascii="Symbol" w:hAnsi="Symbol" w:hint="default"/>
+      </w:rPr>
+    </w:lvl>
+    <w:lvl w:ilvl="4" w:tplc="0C090003" w:tentative="1">
+      <w:start w:val="1"/>
+      <w:numFmt w:val="bullet"/>
+      <w:lvlText w:val="o"/>
+      <w:lvlJc w:val="left"/>
+      <w:pPr>
+        <w:ind w:left="3600" w:hanging="360"/>
+      </w:pPr>
+      <w:rPr>
+        <w:rFonts w:ascii="Courier New" w:hAnsi="Courier New" w:cs="Courier New" w:hint="default"/>
+      </w:rPr>
+    </w:lvl>
+    <w:lvl w:ilvl="5" w:tplc="0C090005" w:tentative="1">
+      <w:start w:val="1"/>
+      <w:numFmt w:val="bullet"/>
+      <w:lvlText w:val=""/>
+      <w:lvlJc w:val="left"/>
+      <w:pPr>
+        <w:ind w:left="4320" w:hanging="360"/>
+      </w:pPr>
+      <w:rPr>
+        <w:rFonts w:ascii="Wingdings" w:hAnsi="Wingdings" w:hint="default"/>
+      </w:rPr>
+    </w:lvl>
+    <w:lvl w:ilvl="6" w:tplc="0C090001" w:tentative="1">
+      <w:start w:val="1"/>
+      <w:numFmt w:val="bullet"/>
+      <w:lvlText w:val=""/>
+      <w:lvlJc w:val="left"/>
+      <w:pPr>
+        <w:ind w:left="5040" w:hanging="360"/>
+      </w:pPr>
+      <w:rPr>
+        <w:rFonts w:ascii="Symbol" w:hAnsi="Symbol" w:hint="default"/>
+      </w:rPr>
+    </w:lvl>
+    <w:lvl w:ilvl="7" w:tplc="0C090003" w:tentative="1">
+      <w:start w:val="1"/>
+      <w:numFmt w:val="bullet"/>
+      <w:lvlText w:val="o"/>
+      <w:lvlJc w:val="left"/>
+      <w:pPr>
+        <w:ind w:left="5760" w:hanging="360"/>
+      </w:pPr>
+      <w:rPr>
+        <w:rFonts w:ascii="Courier New" w:hAnsi="Courier New" w:cs="Courier New" w:hint="default"/>
+      </w:rPr>
+    </w:lvl>
+    <w:lvl w:ilvl="8" w:tplc="0C090005" w:tentative="1">
+      <w:start w:val="1"/>
+      <w:numFmt w:val="bullet"/>
+      <w:lvlText w:val=""/>
+      <w:lvlJc w:val="left"/>
+      <w:pPr>
+        <w:ind w:left="6480" w:hanging="360"/>
+      </w:pPr>
+      <w:rPr>
+        <w:rFonts w:ascii="Wingdings" w:hAnsi="Wingdings" w:hint="default"/>
+      </w:rPr>
+    </w:lvl>
+  </w:abstractNum>
   <w:num w:numId="1" w16cid:durableId="1327322168">
     <w:abstractNumId w:val="2"/>
   </w:num>
@@ -2196,6 +2544,12 @@
   </w:num>
   <w:num w:numId="4" w16cid:durableId="1402406428">
     <w:abstractNumId w:val="1"/>
+  </w:num>
+  <w:num w:numId="5" w16cid:durableId="890269819">
+    <w:abstractNumId w:val="5"/>
+  </w:num>
+  <w:num w:numId="6" w16cid:durableId="424377397">
+    <w:abstractNumId w:val="4"/>
   </w:num>
 </w:numbering>
 </file>
@@ -2778,6 +3132,29 @@
       <w:szCs w:val="18"/>
     </w:rPr>
   </w:style>
+  <w:style w:type="character" w:styleId="Hyperlink">
+    <w:name w:val="Hyperlink"/>
+    <w:basedOn w:val="DefaultParagraphFont"/>
+    <w:uiPriority w:val="99"/>
+    <w:unhideWhenUsed/>
+    <w:rsid w:val="00D65BBB"/>
+    <w:rPr>
+      <w:color w:val="0563C1" w:themeColor="hyperlink"/>
+      <w:u w:val="single"/>
+    </w:rPr>
+  </w:style>
+  <w:style w:type="character" w:styleId="UnresolvedMention">
+    <w:name w:val="Unresolved Mention"/>
+    <w:basedOn w:val="DefaultParagraphFont"/>
+    <w:uiPriority w:val="99"/>
+    <w:semiHidden/>
+    <w:unhideWhenUsed/>
+    <w:rsid w:val="00D65BBB"/>
+    <w:rPr>
+      <w:color w:val="605E5C"/>
+      <w:shd w:val="clear" w:color="auto" w:fill="E1DFDD"/>
+    </w:rPr>
+  </w:style>
 </w:styles>
 </file>
 

</xml_diff>

<commit_message>
Finish trial package to PyPI
</commit_message>
<xml_diff>
--- a/documentations/solar curtailment progress journal.docx
+++ b/documentations/solar curtailment progress journal.docx
@@ -1631,21 +1631,7 @@
         <w:rPr>
           <w:lang w:val="en-US"/>
         </w:rPr>
-        <w:t xml:space="preserve"> calculation is inaccurate and </w:t>
-      </w:r>
-      <w:proofErr w:type="gramStart"/>
-      <w:r>
-        <w:rPr>
-          <w:lang w:val="en-US"/>
-        </w:rPr>
-        <w:t>sometime</w:t>
-      </w:r>
-      <w:proofErr w:type="gramEnd"/>
-      <w:r>
-        <w:rPr>
-          <w:lang w:val="en-US"/>
-        </w:rPr>
-        <w:t xml:space="preserve"> it is underestimating, </w:t>
+        <w:t xml:space="preserve"> calculation is inaccurate and sometime it is underestimating, </w:t>
       </w:r>
       <w:proofErr w:type="spellStart"/>
       <w:r>
@@ -2063,21 +2049,7 @@
         <w:rPr>
           <w:lang w:val="en-US"/>
         </w:rPr>
-        <w:t xml:space="preserve">Readme is </w:t>
-      </w:r>
-      <w:proofErr w:type="gramStart"/>
-      <w:r>
-        <w:rPr>
-          <w:lang w:val="en-US"/>
-        </w:rPr>
-        <w:t>done :</w:t>
-      </w:r>
-      <w:proofErr w:type="gramEnd"/>
-      <w:r>
-        <w:rPr>
-          <w:lang w:val="en-US"/>
-        </w:rPr>
-        <w:t xml:space="preserve"> </w:t>
+        <w:t xml:space="preserve">Readme is done : </w:t>
       </w:r>
       <w:r>
         <w:rPr>
@@ -2155,21 +2127,7 @@
         <w:rPr>
           <w:lang w:val="en-US"/>
         </w:rPr>
-        <w:t xml:space="preserve">High Level Explanation of How </w:t>
-      </w:r>
-      <w:proofErr w:type="gramStart"/>
-      <w:r>
-        <w:rPr>
-          <w:lang w:val="en-US"/>
-        </w:rPr>
-        <w:t>The</w:t>
-      </w:r>
-      <w:proofErr w:type="gramEnd"/>
-      <w:r>
-        <w:rPr>
-          <w:lang w:val="en-US"/>
-        </w:rPr>
-        <w:t xml:space="preserve"> Algorithm Works</w:t>
+        <w:t>High Level Explanation of How The Algorithm Works</w:t>
       </w:r>
     </w:p>
     <w:p>
@@ -2665,21 +2623,7 @@
         <w:rPr>
           <w:lang w:val="en-US"/>
         </w:rPr>
-        <w:t xml:space="preserve"> 198317149, </w:t>
-      </w:r>
-      <w:proofErr w:type="gramStart"/>
-      <w:r>
-        <w:rPr>
-          <w:lang w:val="en-US"/>
-        </w:rPr>
-        <w:t>it is clear that the</w:t>
-      </w:r>
-      <w:proofErr w:type="gramEnd"/>
-      <w:r>
-        <w:rPr>
-          <w:lang w:val="en-US"/>
-        </w:rPr>
-        <w:t xml:space="preserve"> power is curtailed not because of tripping, </w:t>
+        <w:t xml:space="preserve"> 198317149, it is clear that the power is curtailed not because of tripping, </w:t>
       </w:r>
       <w:proofErr w:type="spellStart"/>
       <w:r>
@@ -2707,21 +2651,7 @@
         <w:rPr>
           <w:lang w:val="en-US"/>
         </w:rPr>
-        <w:t xml:space="preserve"> response. Rather, it is because the poor sizing of the inverter. The ac capacity of the inverter is too low to accommodate the DC power generated by the PV array. Hence, the power is curtailed by the ac capacity of the inverter. In this case, the ac capacity is 5000 </w:t>
-      </w:r>
-      <w:proofErr w:type="gramStart"/>
-      <w:r>
-        <w:rPr>
-          <w:lang w:val="en-US"/>
-        </w:rPr>
-        <w:t>watt</w:t>
-      </w:r>
-      <w:proofErr w:type="gramEnd"/>
-      <w:r>
-        <w:rPr>
-          <w:lang w:val="en-US"/>
-        </w:rPr>
-        <w:t xml:space="preserve">. </w:t>
+        <w:t xml:space="preserve"> response. Rather, it is because the poor sizing of the inverter. The ac capacity of the inverter is too low to accommodate the DC power generated by the PV array. Hence, the power is curtailed by the ac capacity of the inverter. In this case, the ac capacity is 5000 watt. </w:t>
       </w:r>
     </w:p>
     <w:p>
@@ -3083,21 +3013,535 @@
     <w:p>
       <w:pPr>
         <w:rPr>
-          <w:lang w:val="en-US"/>
-        </w:rPr>
-      </w:pPr>
-    </w:p>
-    <w:p>
-      <w:pPr>
-        <w:rPr>
-          <w:lang w:val="en-US"/>
-        </w:rPr>
-      </w:pPr>
+          <w:rFonts w:asciiTheme="majorHAnsi" w:eastAsiaTheme="majorEastAsia" w:hAnsiTheme="majorHAnsi" w:cstheme="majorBidi"/>
+          <w:color w:val="2F5496" w:themeColor="accent1" w:themeShade="BF"/>
+          <w:sz w:val="32"/>
+          <w:szCs w:val="32"/>
+          <w:lang w:val="en-US"/>
+        </w:rPr>
+      </w:pPr>
+      <w:r>
+        <w:rPr>
+          <w:lang w:val="en-US"/>
+        </w:rPr>
+        <w:br w:type="page"/>
+      </w:r>
+    </w:p>
+    <w:p>
+      <w:pPr>
+        <w:pStyle w:val="Heading1"/>
+        <w:rPr>
+          <w:lang w:val="en-US"/>
+        </w:rPr>
+      </w:pPr>
+      <w:r>
+        <w:rPr>
+          <w:lang w:val="en-US"/>
+        </w:rPr>
+        <w:lastRenderedPageBreak/>
+        <w:t>Implementation to a Package</w:t>
+      </w:r>
+    </w:p>
+    <w:p>
+      <w:pPr>
+        <w:pStyle w:val="Heading2"/>
+        <w:rPr>
+          <w:lang w:val="en-US"/>
+        </w:rPr>
+      </w:pPr>
+      <w:r>
+        <w:rPr>
+          <w:lang w:val="en-US"/>
+        </w:rPr>
+        <w:t>Transformed the module into package</w:t>
+      </w:r>
+    </w:p>
+    <w:p>
+      <w:pPr>
+        <w:rPr>
+          <w:lang w:val="en-US"/>
+        </w:rPr>
+      </w:pPr>
+      <w:r>
+        <w:rPr>
+          <w:noProof/>
+        </w:rPr>
+        <w:drawing>
+          <wp:inline distT="0" distB="0" distL="0" distR="0" wp14:anchorId="0B9BAD8F" wp14:editId="6FFB047A">
+            <wp:extent cx="5731510" cy="1268730"/>
+            <wp:effectExtent l="0" t="0" r="2540" b="7620"/>
+            <wp:docPr id="37" name="Picture 37" descr="Graphical user interface, text&#10;&#10;Description automatically generated with medium confidence"/>
+            <wp:cNvGraphicFramePr>
+              <a:graphicFrameLocks xmlns:a="http://schemas.openxmlformats.org/drawingml/2006/main" noChangeAspect="1"/>
+            </wp:cNvGraphicFramePr>
+            <a:graphic xmlns:a="http://schemas.openxmlformats.org/drawingml/2006/main">
+              <a:graphicData uri="http://schemas.openxmlformats.org/drawingml/2006/picture">
+                <pic:pic xmlns:pic="http://schemas.openxmlformats.org/drawingml/2006/picture">
+                  <pic:nvPicPr>
+                    <pic:cNvPr id="37" name="Picture 37" descr="Graphical user interface, text&#10;&#10;Description automatically generated with medium confidence"/>
+                    <pic:cNvPicPr/>
+                  </pic:nvPicPr>
+                  <pic:blipFill>
+                    <a:blip r:embed="rId40"/>
+                    <a:stretch>
+                      <a:fillRect/>
+                    </a:stretch>
+                  </pic:blipFill>
+                  <pic:spPr>
+                    <a:xfrm>
+                      <a:off x="0" y="0"/>
+                      <a:ext cx="5731510" cy="1268730"/>
+                    </a:xfrm>
+                    <a:prstGeom prst="rect">
+                      <a:avLst/>
+                    </a:prstGeom>
+                  </pic:spPr>
+                </pic:pic>
+              </a:graphicData>
+            </a:graphic>
+          </wp:inline>
+        </w:drawing>
+      </w:r>
+    </w:p>
+    <w:p>
+      <w:pPr>
+        <w:pStyle w:val="Heading2"/>
+        <w:rPr>
+          <w:lang w:val="en-US"/>
+        </w:rPr>
+      </w:pPr>
+      <w:r>
+        <w:rPr>
+          <w:lang w:val="en-US"/>
+        </w:rPr>
+        <w:t>Trial in</w:t>
+      </w:r>
       <w:r>
         <w:rPr>
           <w:lang w:val="en-US"/>
         </w:rPr>
         <w:t xml:space="preserve"> </w:t>
+      </w:r>
+      <w:proofErr w:type="spellStart"/>
+      <w:r>
+        <w:rPr>
+          <w:lang w:val="en-US"/>
+        </w:rPr>
+        <w:t>TestPyPI</w:t>
+      </w:r>
+      <w:proofErr w:type="spellEnd"/>
+    </w:p>
+    <w:p>
+      <w:pPr>
+        <w:rPr>
+          <w:lang w:val="en-US"/>
+        </w:rPr>
+      </w:pPr>
+      <w:r>
+        <w:rPr>
+          <w:noProof/>
+        </w:rPr>
+        <w:drawing>
+          <wp:inline distT="0" distB="0" distL="0" distR="0" wp14:anchorId="21AF3C64" wp14:editId="67920A5E">
+            <wp:extent cx="5731510" cy="697865"/>
+            <wp:effectExtent l="0" t="0" r="2540" b="6985"/>
+            <wp:docPr id="10" name="Picture 10"/>
+            <wp:cNvGraphicFramePr>
+              <a:graphicFrameLocks xmlns:a="http://schemas.openxmlformats.org/drawingml/2006/main" noChangeAspect="1"/>
+            </wp:cNvGraphicFramePr>
+            <a:graphic xmlns:a="http://schemas.openxmlformats.org/drawingml/2006/main">
+              <a:graphicData uri="http://schemas.openxmlformats.org/drawingml/2006/picture">
+                <pic:pic xmlns:pic="http://schemas.openxmlformats.org/drawingml/2006/picture">
+                  <pic:nvPicPr>
+                    <pic:cNvPr id="1" name=""/>
+                    <pic:cNvPicPr/>
+                  </pic:nvPicPr>
+                  <pic:blipFill>
+                    <a:blip r:embed="rId41"/>
+                    <a:stretch>
+                      <a:fillRect/>
+                    </a:stretch>
+                  </pic:blipFill>
+                  <pic:spPr>
+                    <a:xfrm>
+                      <a:off x="0" y="0"/>
+                      <a:ext cx="5731510" cy="697865"/>
+                    </a:xfrm>
+                    <a:prstGeom prst="rect">
+                      <a:avLst/>
+                    </a:prstGeom>
+                  </pic:spPr>
+                </pic:pic>
+              </a:graphicData>
+            </a:graphic>
+          </wp:inline>
+        </w:drawing>
+      </w:r>
+    </w:p>
+    <w:p>
+      <w:pPr>
+        <w:rPr>
+          <w:lang w:val="en-US"/>
+        </w:rPr>
+      </w:pPr>
+      <w:r>
+        <w:rPr>
+          <w:noProof/>
+        </w:rPr>
+        <w:drawing>
+          <wp:inline distT="0" distB="0" distL="0" distR="0" wp14:anchorId="049BEA23" wp14:editId="646D6539">
+            <wp:extent cx="5731510" cy="1206500"/>
+            <wp:effectExtent l="0" t="0" r="2540" b="0"/>
+            <wp:docPr id="13" name="Picture 13" descr="Text&#10;&#10;Description automatically generated"/>
+            <wp:cNvGraphicFramePr>
+              <a:graphicFrameLocks xmlns:a="http://schemas.openxmlformats.org/drawingml/2006/main" noChangeAspect="1"/>
+            </wp:cNvGraphicFramePr>
+            <a:graphic xmlns:a="http://schemas.openxmlformats.org/drawingml/2006/main">
+              <a:graphicData uri="http://schemas.openxmlformats.org/drawingml/2006/picture">
+                <pic:pic xmlns:pic="http://schemas.openxmlformats.org/drawingml/2006/picture">
+                  <pic:nvPicPr>
+                    <pic:cNvPr id="13" name="Picture 13" descr="Text&#10;&#10;Description automatically generated"/>
+                    <pic:cNvPicPr/>
+                  </pic:nvPicPr>
+                  <pic:blipFill>
+                    <a:blip r:embed="rId42"/>
+                    <a:stretch>
+                      <a:fillRect/>
+                    </a:stretch>
+                  </pic:blipFill>
+                  <pic:spPr>
+                    <a:xfrm>
+                      <a:off x="0" y="0"/>
+                      <a:ext cx="5731510" cy="1206500"/>
+                    </a:xfrm>
+                    <a:prstGeom prst="rect">
+                      <a:avLst/>
+                    </a:prstGeom>
+                  </pic:spPr>
+                </pic:pic>
+              </a:graphicData>
+            </a:graphic>
+          </wp:inline>
+        </w:drawing>
+      </w:r>
+    </w:p>
+    <w:p>
+      <w:pPr>
+        <w:pStyle w:val="Heading2"/>
+        <w:rPr>
+          <w:lang w:val="en-US"/>
+        </w:rPr>
+      </w:pPr>
+      <w:r>
+        <w:rPr>
+          <w:lang w:val="en-US"/>
+        </w:rPr>
+        <w:t>Issue when changing the version</w:t>
+      </w:r>
+      <w:r>
+        <w:rPr>
+          <w:lang w:val="en-US"/>
+        </w:rPr>
+        <w:t xml:space="preserve"> in </w:t>
+      </w:r>
+      <w:proofErr w:type="spellStart"/>
+      <w:r>
+        <w:rPr>
+          <w:lang w:val="en-US"/>
+        </w:rPr>
+        <w:t>TestPyPI</w:t>
+      </w:r>
+      <w:proofErr w:type="spellEnd"/>
+    </w:p>
+    <w:p>
+      <w:pPr>
+        <w:rPr>
+          <w:lang w:val="en-US"/>
+        </w:rPr>
+      </w:pPr>
+      <w:r>
+        <w:rPr>
+          <w:noProof/>
+        </w:rPr>
+        <w:drawing>
+          <wp:inline distT="0" distB="0" distL="0" distR="0" wp14:anchorId="67E19435" wp14:editId="566B17D1">
+            <wp:extent cx="5731510" cy="415290"/>
+            <wp:effectExtent l="0" t="0" r="2540" b="3810"/>
+            <wp:docPr id="14" name="Picture 14"/>
+            <wp:cNvGraphicFramePr>
+              <a:graphicFrameLocks xmlns:a="http://schemas.openxmlformats.org/drawingml/2006/main" noChangeAspect="1"/>
+            </wp:cNvGraphicFramePr>
+            <a:graphic xmlns:a="http://schemas.openxmlformats.org/drawingml/2006/main">
+              <a:graphicData uri="http://schemas.openxmlformats.org/drawingml/2006/picture">
+                <pic:pic xmlns:pic="http://schemas.openxmlformats.org/drawingml/2006/picture">
+                  <pic:nvPicPr>
+                    <pic:cNvPr id="1" name=""/>
+                    <pic:cNvPicPr/>
+                  </pic:nvPicPr>
+                  <pic:blipFill>
+                    <a:blip r:embed="rId43"/>
+                    <a:stretch>
+                      <a:fillRect/>
+                    </a:stretch>
+                  </pic:blipFill>
+                  <pic:spPr>
+                    <a:xfrm>
+                      <a:off x="0" y="0"/>
+                      <a:ext cx="5731510" cy="415290"/>
+                    </a:xfrm>
+                    <a:prstGeom prst="rect">
+                      <a:avLst/>
+                    </a:prstGeom>
+                  </pic:spPr>
+                </pic:pic>
+              </a:graphicData>
+            </a:graphic>
+          </wp:inline>
+        </w:drawing>
+      </w:r>
+    </w:p>
+    <w:p>
+      <w:pPr>
+        <w:rPr>
+          <w:lang w:val="en-US"/>
+        </w:rPr>
+      </w:pPr>
+      <w:r>
+        <w:rPr>
+          <w:lang w:val="en-US"/>
+        </w:rPr>
+        <w:t xml:space="preserve">Solved. This issue does not happen in </w:t>
+      </w:r>
+      <w:proofErr w:type="spellStart"/>
+      <w:r>
+        <w:rPr>
+          <w:lang w:val="en-US"/>
+        </w:rPr>
+        <w:t>pypi</w:t>
+      </w:r>
+      <w:proofErr w:type="spellEnd"/>
+      <w:r>
+        <w:rPr>
+          <w:lang w:val="en-US"/>
+        </w:rPr>
+        <w:t xml:space="preserve">. Seems like only happen in </w:t>
+      </w:r>
+      <w:proofErr w:type="spellStart"/>
+      <w:r>
+        <w:rPr>
+          <w:lang w:val="en-US"/>
+        </w:rPr>
+        <w:t>TestPyPI</w:t>
+      </w:r>
+      <w:proofErr w:type="spellEnd"/>
+      <w:r>
+        <w:rPr>
+          <w:lang w:val="en-US"/>
+        </w:rPr>
+        <w:t xml:space="preserve">. </w:t>
+      </w:r>
+    </w:p>
+    <w:p>
+      <w:pPr>
+        <w:pStyle w:val="Heading1"/>
+        <w:rPr>
+          <w:lang w:val="en-US"/>
+        </w:rPr>
+      </w:pPr>
+      <w:r>
+        <w:rPr>
+          <w:lang w:val="en-US"/>
+        </w:rPr>
+        <w:t xml:space="preserve">Trial in </w:t>
+      </w:r>
+      <w:proofErr w:type="spellStart"/>
+      <w:r>
+        <w:rPr>
+          <w:lang w:val="en-US"/>
+        </w:rPr>
+        <w:t>PyPI</w:t>
+      </w:r>
+      <w:proofErr w:type="spellEnd"/>
+    </w:p>
+    <w:p>
+      <w:pPr>
+        <w:rPr>
+          <w:lang w:val="en-US"/>
+        </w:rPr>
+      </w:pPr>
+      <w:r>
+        <w:rPr>
+          <w:lang w:val="en-US"/>
+        </w:rPr>
+        <w:t>Install version 1.0.1</w:t>
+      </w:r>
+    </w:p>
+    <w:p>
+      <w:pPr>
+        <w:rPr>
+          <w:lang w:val="en-US"/>
+        </w:rPr>
+      </w:pPr>
+      <w:r>
+        <w:rPr>
+          <w:noProof/>
+        </w:rPr>
+        <w:drawing>
+          <wp:inline distT="0" distB="0" distL="0" distR="0" wp14:anchorId="5B5A3002" wp14:editId="564B98DC">
+            <wp:extent cx="5731510" cy="861695"/>
+            <wp:effectExtent l="0" t="0" r="2540" b="0"/>
+            <wp:docPr id="11" name="Picture 11" descr="A screenshot of a computer&#10;&#10;Description automatically generated"/>
+            <wp:cNvGraphicFramePr>
+              <a:graphicFrameLocks xmlns:a="http://schemas.openxmlformats.org/drawingml/2006/main" noChangeAspect="1"/>
+            </wp:cNvGraphicFramePr>
+            <a:graphic xmlns:a="http://schemas.openxmlformats.org/drawingml/2006/main">
+              <a:graphicData uri="http://schemas.openxmlformats.org/drawingml/2006/picture">
+                <pic:pic xmlns:pic="http://schemas.openxmlformats.org/drawingml/2006/picture">
+                  <pic:nvPicPr>
+                    <pic:cNvPr id="11" name="Picture 11" descr="A screenshot of a computer&#10;&#10;Description automatically generated"/>
+                    <pic:cNvPicPr/>
+                  </pic:nvPicPr>
+                  <pic:blipFill>
+                    <a:blip r:embed="rId44"/>
+                    <a:stretch>
+                      <a:fillRect/>
+                    </a:stretch>
+                  </pic:blipFill>
+                  <pic:spPr>
+                    <a:xfrm>
+                      <a:off x="0" y="0"/>
+                      <a:ext cx="5731510" cy="861695"/>
+                    </a:xfrm>
+                    <a:prstGeom prst="rect">
+                      <a:avLst/>
+                    </a:prstGeom>
+                  </pic:spPr>
+                </pic:pic>
+              </a:graphicData>
+            </a:graphic>
+          </wp:inline>
+        </w:drawing>
+      </w:r>
+    </w:p>
+    <w:p>
+      <w:pPr>
+        <w:rPr>
+          <w:lang w:val="en-US"/>
+        </w:rPr>
+      </w:pPr>
+      <w:r>
+        <w:rPr>
+          <w:lang w:val="en-US"/>
+        </w:rPr>
+        <w:t>Install version 3.0.0</w:t>
+      </w:r>
+    </w:p>
+    <w:p>
+      <w:pPr>
+        <w:rPr>
+          <w:lang w:val="en-US"/>
+        </w:rPr>
+      </w:pPr>
+      <w:r>
+        <w:rPr>
+          <w:noProof/>
+        </w:rPr>
+        <w:drawing>
+          <wp:inline distT="0" distB="0" distL="0" distR="0" wp14:anchorId="72AC9BEB" wp14:editId="114F3EE5">
+            <wp:extent cx="5731510" cy="706755"/>
+            <wp:effectExtent l="0" t="0" r="2540" b="0"/>
+            <wp:docPr id="38" name="Picture 38"/>
+            <wp:cNvGraphicFramePr>
+              <a:graphicFrameLocks xmlns:a="http://schemas.openxmlformats.org/drawingml/2006/main" noChangeAspect="1"/>
+            </wp:cNvGraphicFramePr>
+            <a:graphic xmlns:a="http://schemas.openxmlformats.org/drawingml/2006/main">
+              <a:graphicData uri="http://schemas.openxmlformats.org/drawingml/2006/picture">
+                <pic:pic xmlns:pic="http://schemas.openxmlformats.org/drawingml/2006/picture">
+                  <pic:nvPicPr>
+                    <pic:cNvPr id="1" name=""/>
+                    <pic:cNvPicPr/>
+                  </pic:nvPicPr>
+                  <pic:blipFill>
+                    <a:blip r:embed="rId45"/>
+                    <a:stretch>
+                      <a:fillRect/>
+                    </a:stretch>
+                  </pic:blipFill>
+                  <pic:spPr>
+                    <a:xfrm>
+                      <a:off x="0" y="0"/>
+                      <a:ext cx="5731510" cy="706755"/>
+                    </a:xfrm>
+                    <a:prstGeom prst="rect">
+                      <a:avLst/>
+                    </a:prstGeom>
+                  </pic:spPr>
+                </pic:pic>
+              </a:graphicData>
+            </a:graphic>
+          </wp:inline>
+        </w:drawing>
+      </w:r>
+    </w:p>
+    <w:p>
+      <w:pPr>
+        <w:rPr>
+          <w:lang w:val="en-US"/>
+        </w:rPr>
+      </w:pPr>
+    </w:p>
+    <w:p>
+      <w:pPr>
+        <w:rPr>
+          <w:lang w:val="en-US"/>
+        </w:rPr>
+      </w:pPr>
+    </w:p>
+    <w:p>
+      <w:pPr>
+        <w:rPr>
+          <w:lang w:val="en-US"/>
+        </w:rPr>
+      </w:pPr>
+      <w:r>
+        <w:rPr>
+          <w:lang w:val="en-US"/>
+        </w:rPr>
+        <w:t xml:space="preserve"> </w:t>
+      </w:r>
+    </w:p>
+    <w:p>
+      <w:pPr>
+        <w:pStyle w:val="Heading1"/>
+        <w:rPr>
+          <w:lang w:val="en-US"/>
+        </w:rPr>
+      </w:pPr>
+      <w:r>
+        <w:rPr>
+          <w:lang w:val="en-US"/>
+        </w:rPr>
+        <w:lastRenderedPageBreak/>
+        <w:t>Reference</w:t>
+      </w:r>
+    </w:p>
+    <w:p>
+      <w:pPr>
+        <w:rPr>
+          <w:lang w:val="en-US"/>
+        </w:rPr>
+      </w:pPr>
+      <w:r>
+        <w:rPr>
+          <w:lang w:val="en-US"/>
+        </w:rPr>
+        <w:t xml:space="preserve">Packaging project </w:t>
+      </w:r>
+      <w:r>
+        <w:rPr>
+          <w:lang w:val="en-US"/>
+        </w:rPr>
+        <w:t>https://packaging.python.org/en/latest/tutorials/packaging-projects/</w:t>
       </w:r>
     </w:p>
     <w:sectPr>
@@ -3341,6 +3785,119 @@
     </w:lvl>
   </w:abstractNum>
   <w:abstractNum w:abstractNumId="2" w15:restartNumberingAfterBreak="0">
+    <w:nsid w:val="2B452135"/>
+    <w:multiLevelType w:val="hybridMultilevel"/>
+    <w:tmpl w:val="6B4821E0"/>
+    <w:lvl w:ilvl="0" w:tplc="0C090001">
+      <w:start w:val="1"/>
+      <w:numFmt w:val="bullet"/>
+      <w:lvlText w:val=""/>
+      <w:lvlJc w:val="left"/>
+      <w:pPr>
+        <w:ind w:left="720" w:hanging="360"/>
+      </w:pPr>
+      <w:rPr>
+        <w:rFonts w:ascii="Symbol" w:hAnsi="Symbol" w:hint="default"/>
+      </w:rPr>
+    </w:lvl>
+    <w:lvl w:ilvl="1" w:tplc="0C090003" w:tentative="1">
+      <w:start w:val="1"/>
+      <w:numFmt w:val="bullet"/>
+      <w:lvlText w:val="o"/>
+      <w:lvlJc w:val="left"/>
+      <w:pPr>
+        <w:ind w:left="1440" w:hanging="360"/>
+      </w:pPr>
+      <w:rPr>
+        <w:rFonts w:ascii="Courier New" w:hAnsi="Courier New" w:cs="Courier New" w:hint="default"/>
+      </w:rPr>
+    </w:lvl>
+    <w:lvl w:ilvl="2" w:tplc="0C090005" w:tentative="1">
+      <w:start w:val="1"/>
+      <w:numFmt w:val="bullet"/>
+      <w:lvlText w:val=""/>
+      <w:lvlJc w:val="left"/>
+      <w:pPr>
+        <w:ind w:left="2160" w:hanging="360"/>
+      </w:pPr>
+      <w:rPr>
+        <w:rFonts w:ascii="Wingdings" w:hAnsi="Wingdings" w:hint="default"/>
+      </w:rPr>
+    </w:lvl>
+    <w:lvl w:ilvl="3" w:tplc="0C090001" w:tentative="1">
+      <w:start w:val="1"/>
+      <w:numFmt w:val="bullet"/>
+      <w:lvlText w:val=""/>
+      <w:lvlJc w:val="left"/>
+      <w:pPr>
+        <w:ind w:left="2880" w:hanging="360"/>
+      </w:pPr>
+      <w:rPr>
+        <w:rFonts w:ascii="Symbol" w:hAnsi="Symbol" w:hint="default"/>
+      </w:rPr>
+    </w:lvl>
+    <w:lvl w:ilvl="4" w:tplc="0C090003" w:tentative="1">
+      <w:start w:val="1"/>
+      <w:numFmt w:val="bullet"/>
+      <w:lvlText w:val="o"/>
+      <w:lvlJc w:val="left"/>
+      <w:pPr>
+        <w:ind w:left="3600" w:hanging="360"/>
+      </w:pPr>
+      <w:rPr>
+        <w:rFonts w:ascii="Courier New" w:hAnsi="Courier New" w:cs="Courier New" w:hint="default"/>
+      </w:rPr>
+    </w:lvl>
+    <w:lvl w:ilvl="5" w:tplc="0C090005" w:tentative="1">
+      <w:start w:val="1"/>
+      <w:numFmt w:val="bullet"/>
+      <w:lvlText w:val=""/>
+      <w:lvlJc w:val="left"/>
+      <w:pPr>
+        <w:ind w:left="4320" w:hanging="360"/>
+      </w:pPr>
+      <w:rPr>
+        <w:rFonts w:ascii="Wingdings" w:hAnsi="Wingdings" w:hint="default"/>
+      </w:rPr>
+    </w:lvl>
+    <w:lvl w:ilvl="6" w:tplc="0C090001" w:tentative="1">
+      <w:start w:val="1"/>
+      <w:numFmt w:val="bullet"/>
+      <w:lvlText w:val=""/>
+      <w:lvlJc w:val="left"/>
+      <w:pPr>
+        <w:ind w:left="5040" w:hanging="360"/>
+      </w:pPr>
+      <w:rPr>
+        <w:rFonts w:ascii="Symbol" w:hAnsi="Symbol" w:hint="default"/>
+      </w:rPr>
+    </w:lvl>
+    <w:lvl w:ilvl="7" w:tplc="0C090003" w:tentative="1">
+      <w:start w:val="1"/>
+      <w:numFmt w:val="bullet"/>
+      <w:lvlText w:val="o"/>
+      <w:lvlJc w:val="left"/>
+      <w:pPr>
+        <w:ind w:left="5760" w:hanging="360"/>
+      </w:pPr>
+      <w:rPr>
+        <w:rFonts w:ascii="Courier New" w:hAnsi="Courier New" w:cs="Courier New" w:hint="default"/>
+      </w:rPr>
+    </w:lvl>
+    <w:lvl w:ilvl="8" w:tplc="0C090005" w:tentative="1">
+      <w:start w:val="1"/>
+      <w:numFmt w:val="bullet"/>
+      <w:lvlText w:val=""/>
+      <w:lvlJc w:val="left"/>
+      <w:pPr>
+        <w:ind w:left="6480" w:hanging="360"/>
+      </w:pPr>
+      <w:rPr>
+        <w:rFonts w:ascii="Wingdings" w:hAnsi="Wingdings" w:hint="default"/>
+      </w:rPr>
+    </w:lvl>
+  </w:abstractNum>
+  <w:abstractNum w:abstractNumId="3" w15:restartNumberingAfterBreak="0">
     <w:nsid w:val="4CF7661B"/>
     <w:multiLevelType w:val="hybridMultilevel"/>
     <w:tmpl w:val="DEA4B3D6"/>
@@ -3429,7 +3986,7 @@
       </w:pPr>
     </w:lvl>
   </w:abstractNum>
-  <w:abstractNum w:abstractNumId="3" w15:restartNumberingAfterBreak="0">
+  <w:abstractNum w:abstractNumId="4" w15:restartNumberingAfterBreak="0">
     <w:nsid w:val="4E875796"/>
     <w:multiLevelType w:val="hybridMultilevel"/>
     <w:tmpl w:val="4E883830"/>
@@ -3518,7 +4075,7 @@
       </w:pPr>
     </w:lvl>
   </w:abstractNum>
-  <w:abstractNum w:abstractNumId="4" w15:restartNumberingAfterBreak="0">
+  <w:abstractNum w:abstractNumId="5" w15:restartNumberingAfterBreak="0">
     <w:nsid w:val="59345F25"/>
     <w:multiLevelType w:val="hybridMultilevel"/>
     <w:tmpl w:val="B038F73E"/>
@@ -3631,7 +4188,7 @@
       </w:rPr>
     </w:lvl>
   </w:abstractNum>
-  <w:abstractNum w:abstractNumId="5" w15:restartNumberingAfterBreak="0">
+  <w:abstractNum w:abstractNumId="6" w15:restartNumberingAfterBreak="0">
     <w:nsid w:val="642D50E3"/>
     <w:multiLevelType w:val="hybridMultilevel"/>
     <w:tmpl w:val="A81007D6"/>
@@ -3745,10 +4302,10 @@
     </w:lvl>
   </w:abstractNum>
   <w:num w:numId="1" w16cid:durableId="1327322168">
-    <w:abstractNumId w:val="2"/>
+    <w:abstractNumId w:val="3"/>
   </w:num>
   <w:num w:numId="2" w16cid:durableId="1251937345">
-    <w:abstractNumId w:val="3"/>
+    <w:abstractNumId w:val="4"/>
   </w:num>
   <w:num w:numId="3" w16cid:durableId="1707752012">
     <w:abstractNumId w:val="0"/>
@@ -3757,10 +4314,13 @@
     <w:abstractNumId w:val="1"/>
   </w:num>
   <w:num w:numId="5" w16cid:durableId="890269819">
+    <w:abstractNumId w:val="6"/>
+  </w:num>
+  <w:num w:numId="6" w16cid:durableId="424377397">
     <w:abstractNumId w:val="5"/>
   </w:num>
-  <w:num w:numId="6" w16cid:durableId="424377397">
-    <w:abstractNumId w:val="4"/>
+  <w:num w:numId="7" w16cid:durableId="2117289061">
+    <w:abstractNumId w:val="2"/>
   </w:num>
 </w:numbering>
 </file>

</xml_diff>

<commit_message>
Finish tripping analysis for CSD
</commit_message>
<xml_diff>
--- a/documentations/solar curtailment progress journal.docx
+++ b/documentations/solar curtailment progress journal.docx
@@ -5677,6 +5677,168 @@
           <w:lang w:val="en-US"/>
         </w:rPr>
       </w:pPr>
+      <w:r>
+        <w:rPr>
+          <w:lang w:val="en-US"/>
+        </w:rPr>
+        <w:t xml:space="preserve">This is figure 14 </w:t>
+      </w:r>
+      <w:proofErr w:type="gramStart"/>
+      <w:r>
+        <w:rPr>
+          <w:lang w:val="en-US"/>
+        </w:rPr>
+        <w:t>plot</w:t>
+      </w:r>
+      <w:proofErr w:type="gramEnd"/>
+      <w:r>
+        <w:rPr>
+          <w:lang w:val="en-US"/>
+        </w:rPr>
+        <w:t xml:space="preserve"> from the final report, showing the percentage of total generation being curtailed due to tripping and the proportion of days with curtailment. </w:t>
+      </w:r>
+    </w:p>
+    <w:p>
+      <w:pPr>
+        <w:rPr>
+          <w:lang w:val="en-US"/>
+        </w:rPr>
+      </w:pPr>
+      <w:r>
+        <w:rPr>
+          <w:noProof/>
+          <w:lang w:val="en-US"/>
+        </w:rPr>
+        <w:drawing>
+          <wp:inline distT="0" distB="0" distL="0" distR="0" wp14:anchorId="21798AD2" wp14:editId="09D15117">
+            <wp:extent cx="5730875" cy="3710940"/>
+            <wp:effectExtent l="0" t="0" r="3175" b="3810"/>
+            <wp:docPr id="49" name="Picture 49"/>
+            <wp:cNvGraphicFramePr>
+              <a:graphicFrameLocks xmlns:a="http://schemas.openxmlformats.org/drawingml/2006/main" noChangeAspect="1"/>
+            </wp:cNvGraphicFramePr>
+            <a:graphic xmlns:a="http://schemas.openxmlformats.org/drawingml/2006/main">
+              <a:graphicData uri="http://schemas.openxmlformats.org/drawingml/2006/picture">
+                <pic:pic xmlns:pic="http://schemas.openxmlformats.org/drawingml/2006/picture">
+                  <pic:nvPicPr>
+                    <pic:cNvPr id="0" name="Picture 8"/>
+                    <pic:cNvPicPr>
+                      <a:picLocks noChangeAspect="1" noChangeArrowheads="1"/>
+                    </pic:cNvPicPr>
+                  </pic:nvPicPr>
+                  <pic:blipFill>
+                    <a:blip r:embed="rId55" cstate="print">
+                      <a:extLst>
+                        <a:ext uri="{28A0092B-C50C-407E-A947-70E740481C1C}">
+                          <a14:useLocalDpi xmlns:a14="http://schemas.microsoft.com/office/drawing/2010/main" val="0"/>
+                        </a:ext>
+                      </a:extLst>
+                    </a:blip>
+                    <a:srcRect/>
+                    <a:stretch>
+                      <a:fillRect/>
+                    </a:stretch>
+                  </pic:blipFill>
+                  <pic:spPr bwMode="auto">
+                    <a:xfrm>
+                      <a:off x="0" y="0"/>
+                      <a:ext cx="5730875" cy="3710940"/>
+                    </a:xfrm>
+                    <a:prstGeom prst="rect">
+                      <a:avLst/>
+                    </a:prstGeom>
+                    <a:noFill/>
+                    <a:ln>
+                      <a:noFill/>
+                    </a:ln>
+                  </pic:spPr>
+                </pic:pic>
+              </a:graphicData>
+            </a:graphic>
+          </wp:inline>
+        </w:drawing>
+      </w:r>
+    </w:p>
+    <w:p>
+      <w:pPr>
+        <w:rPr>
+          <w:lang w:val="en-US"/>
+        </w:rPr>
+      </w:pPr>
+      <w:r>
+        <w:rPr>
+          <w:lang w:val="en-US"/>
+        </w:rPr>
+        <w:t xml:space="preserve">Next, this is similar plot but analyzing only the clear sky days. </w:t>
+      </w:r>
+    </w:p>
+    <w:p>
+      <w:pPr>
+        <w:rPr>
+          <w:lang w:val="en-US"/>
+        </w:rPr>
+      </w:pPr>
+    </w:p>
+    <w:p>
+      <w:pPr>
+        <w:rPr>
+          <w:lang w:val="en-US"/>
+        </w:rPr>
+      </w:pPr>
+      <w:r>
+        <w:rPr>
+          <w:noProof/>
+          <w:lang w:val="en-US"/>
+        </w:rPr>
+        <w:drawing>
+          <wp:inline distT="0" distB="0" distL="0" distR="0" wp14:anchorId="703735D3" wp14:editId="4D8C2589">
+            <wp:extent cx="5731510" cy="2997200"/>
+            <wp:effectExtent l="0" t="0" r="2540" b="0"/>
+            <wp:docPr id="48" name="Picture 48" descr="Chart, scatter chart&#10;&#10;Description automatically generated"/>
+            <wp:cNvGraphicFramePr>
+              <a:graphicFrameLocks xmlns:a="http://schemas.openxmlformats.org/drawingml/2006/main" noChangeAspect="1"/>
+            </wp:cNvGraphicFramePr>
+            <a:graphic xmlns:a="http://schemas.openxmlformats.org/drawingml/2006/main">
+              <a:graphicData uri="http://schemas.openxmlformats.org/drawingml/2006/picture">
+                <pic:pic xmlns:pic="http://schemas.openxmlformats.org/drawingml/2006/picture">
+                  <pic:nvPicPr>
+                    <pic:cNvPr id="48" name="Picture 48" descr="Chart, scatter chart&#10;&#10;Description automatically generated"/>
+                    <pic:cNvPicPr>
+                      <a:picLocks noChangeAspect="1" noChangeArrowheads="1"/>
+                    </pic:cNvPicPr>
+                  </pic:nvPicPr>
+                  <pic:blipFill>
+                    <a:blip r:embed="rId56">
+                      <a:extLst>
+                        <a:ext uri="{28A0092B-C50C-407E-A947-70E740481C1C}">
+                          <a14:useLocalDpi xmlns:a14="http://schemas.microsoft.com/office/drawing/2010/main" val="0"/>
+                        </a:ext>
+                      </a:extLst>
+                    </a:blip>
+                    <a:srcRect/>
+                    <a:stretch>
+                      <a:fillRect/>
+                    </a:stretch>
+                  </pic:blipFill>
+                  <pic:spPr bwMode="auto">
+                    <a:xfrm>
+                      <a:off x="0" y="0"/>
+                      <a:ext cx="5731510" cy="2997200"/>
+                    </a:xfrm>
+                    <a:prstGeom prst="rect">
+                      <a:avLst/>
+                    </a:prstGeom>
+                    <a:noFill/>
+                    <a:ln>
+                      <a:noFill/>
+                    </a:ln>
+                  </pic:spPr>
+                </pic:pic>
+              </a:graphicData>
+            </a:graphic>
+          </wp:inline>
+        </w:drawing>
+      </w:r>
     </w:p>
     <w:p>
       <w:pPr>
@@ -5697,11 +5859,24 @@
           <w:lang w:val="en-US"/>
         </w:rPr>
       </w:pPr>
-      <w:r>
-        <w:rPr>
-          <w:lang w:val="en-US"/>
-        </w:rPr>
-        <w:t xml:space="preserve">…. </w:t>
+    </w:p>
+    <w:p>
+      <w:pPr>
+        <w:rPr>
+          <w:lang w:val="en-US"/>
+        </w:rPr>
+      </w:pPr>
+      <w:r>
+        <w:rPr>
+          <w:lang w:val="en-US"/>
+        </w:rPr>
+        <w:t>The biggest percentage generation lost is increased from less than 20% to nearly 25%. We can also see that</w:t>
+      </w:r>
+      <w:r>
+        <w:rPr>
+          <w:lang w:val="en-US"/>
+        </w:rPr>
+        <w:t xml:space="preserve"> if we analyze only clear sky days, some sites do not experience curtailment at all for all days (last 20% of the data). </w:t>
       </w:r>
     </w:p>
     <w:p>
@@ -5724,25 +5899,56 @@
           <w:lang w:val="en-US"/>
         </w:rPr>
       </w:pPr>
-    </w:p>
-    <w:p>
-      <w:pPr>
-        <w:rPr>
-          <w:lang w:val="en-US"/>
-        </w:rPr>
-      </w:pPr>
-      <w:r>
-        <w:rPr>
-          <w:lang w:val="en-US"/>
-        </w:rPr>
-        <w:t xml:space="preserve">The script used to produce those 2 results are available in folder other, file </w:t>
-      </w:r>
-      <w:r>
-        <w:rPr>
-          <w:lang w:val="en-US"/>
-        </w:rPr>
-        <w:t>Tripping in Clear Sky Days Analysis.ipynb</w:t>
-      </w:r>
+      <w:r>
+        <w:rPr>
+          <w:lang w:val="en-US"/>
+        </w:rPr>
+        <w:t xml:space="preserve">The summary spreadsheet has been updated with the file name </w:t>
+      </w:r>
+      <w:proofErr w:type="spellStart"/>
+      <w:r>
+        <w:rPr>
+          <w:lang w:val="en-US"/>
+        </w:rPr>
+        <w:t>SolA</w:t>
+      </w:r>
+      <w:proofErr w:type="spellEnd"/>
+      <w:r>
+        <w:rPr>
+          <w:lang w:val="en-US"/>
+        </w:rPr>
+        <w:t xml:space="preserve"> Curtailment Summary_Final_tripping</w:t>
+      </w:r>
+      <w:r>
+        <w:rPr>
+          <w:lang w:val="en-US"/>
+        </w:rPr>
+        <w:t>.xlsx</w:t>
+      </w:r>
+    </w:p>
+    <w:p>
+      <w:pPr>
+        <w:rPr>
+          <w:lang w:val="en-US"/>
+        </w:rPr>
+      </w:pPr>
+      <w:r>
+        <w:rPr>
+          <w:lang w:val="en-US"/>
+        </w:rPr>
+        <w:t>The script used to produce those 2 results are available in</w:t>
+      </w:r>
+      <w:r>
+        <w:t xml:space="preserve"> </w:t>
+      </w:r>
+      <w:r>
+        <w:t xml:space="preserve">/other/Tripping in Clear Sky Days </w:t>
+      </w:r>
+      <w:proofErr w:type="spellStart"/>
+      <w:r>
+        <w:t>Analysis.ipynb</w:t>
+      </w:r>
+      <w:proofErr w:type="spellEnd"/>
     </w:p>
     <w:p>
       <w:pPr>

</xml_diff>

<commit_message>
Finish tripping analysis all days
</commit_message>
<xml_diff>
--- a/documentations/solar curtailment progress journal.docx
+++ b/documentations/solar curtailment progress journal.docx
@@ -1720,7 +1720,21 @@
         <w:rPr>
           <w:lang w:val="en-US"/>
         </w:rPr>
-        <w:t>Without constrain:</w:t>
+        <w:t xml:space="preserve">Without </w:t>
+      </w:r>
+      <w:proofErr w:type="gramStart"/>
+      <w:r>
+        <w:rPr>
+          <w:lang w:val="en-US"/>
+        </w:rPr>
+        <w:t>constrain</w:t>
+      </w:r>
+      <w:proofErr w:type="gramEnd"/>
+      <w:r>
+        <w:rPr>
+          <w:lang w:val="en-US"/>
+        </w:rPr>
+        <w:t>:</w:t>
       </w:r>
     </w:p>
     <w:p>
@@ -2017,7 +2031,21 @@
         <w:rPr>
           <w:lang w:val="en-US"/>
         </w:rPr>
-        <w:t>Naming convention edit is done:</w:t>
+        <w:t xml:space="preserve">Naming convention </w:t>
+      </w:r>
+      <w:proofErr w:type="gramStart"/>
+      <w:r>
+        <w:rPr>
+          <w:lang w:val="en-US"/>
+        </w:rPr>
+        <w:t>edit</w:t>
+      </w:r>
+      <w:proofErr w:type="gramEnd"/>
+      <w:r>
+        <w:rPr>
+          <w:lang w:val="en-US"/>
+        </w:rPr>
+        <w:t xml:space="preserve"> is done:</w:t>
       </w:r>
     </w:p>
     <w:p>
@@ -2755,7 +2783,21 @@
         <w:rPr>
           <w:lang w:val="en-US"/>
         </w:rPr>
-        <w:t xml:space="preserve"> response. Rather, it is because the poor sizing of the inverter. The ac capacity of the inverter is too low to accommodate the DC power generated by the PV array. Hence, the power is curtailed by the ac capacity of the inverter. In this case, the ac capacity is 5000 </w:t>
+        <w:t xml:space="preserve"> response. Rather, it is </w:t>
+      </w:r>
+      <w:proofErr w:type="gramStart"/>
+      <w:r>
+        <w:rPr>
+          <w:lang w:val="en-US"/>
+        </w:rPr>
+        <w:t>because</w:t>
+      </w:r>
+      <w:proofErr w:type="gramEnd"/>
+      <w:r>
+        <w:rPr>
+          <w:lang w:val="en-US"/>
+        </w:rPr>
+        <w:t xml:space="preserve"> the poor sizing of the inverter. The ac capacity of the inverter is too low to accommodate the DC power generated by the PV array. Hence, the power is curtailed by the ac capacity of the inverter. In this case, the ac capacity is 5000 </w:t>
       </w:r>
       <w:proofErr w:type="gramStart"/>
       <w:r>
@@ -3135,7 +3177,21 @@
           <w:lang w:val="en-US"/>
         </w:rPr>
         <w:lastRenderedPageBreak/>
-        <w:t>Implementation to a Package</w:t>
+        <w:t xml:space="preserve">Implementation </w:t>
+      </w:r>
+      <w:proofErr w:type="gramStart"/>
+      <w:r>
+        <w:rPr>
+          <w:lang w:val="en-US"/>
+        </w:rPr>
+        <w:t>to</w:t>
+      </w:r>
+      <w:proofErr w:type="gramEnd"/>
+      <w:r>
+        <w:rPr>
+          <w:lang w:val="en-US"/>
+        </w:rPr>
+        <w:t xml:space="preserve"> a Package</w:t>
       </w:r>
     </w:p>
     <w:p>
@@ -3373,7 +3429,21 @@
         <w:rPr>
           <w:lang w:val="en-US"/>
         </w:rPr>
-        <w:t xml:space="preserve">. Seems like only happen in </w:t>
+        <w:t xml:space="preserve">. Seems like only </w:t>
+      </w:r>
+      <w:proofErr w:type="gramStart"/>
+      <w:r>
+        <w:rPr>
+          <w:lang w:val="en-US"/>
+        </w:rPr>
+        <w:t>happen</w:t>
+      </w:r>
+      <w:proofErr w:type="gramEnd"/>
+      <w:r>
+        <w:rPr>
+          <w:lang w:val="en-US"/>
+        </w:rPr>
+        <w:t xml:space="preserve"> in </w:t>
       </w:r>
       <w:proofErr w:type="spellStart"/>
       <w:r>
@@ -4199,7 +4269,21 @@
         <w:rPr>
           <w:lang w:val="en-US"/>
         </w:rPr>
-        <w:t xml:space="preserve"> if V3 in its range, V4 in its range, and the percentage of power scatter between V3 and V4 in the buffer range is higher than certain threshold, which is 80%.</w:t>
+        <w:t xml:space="preserve"> if V3 in its range, V4 in its range, and the percentage of power </w:t>
+      </w:r>
+      <w:proofErr w:type="gramStart"/>
+      <w:r>
+        <w:rPr>
+          <w:lang w:val="en-US"/>
+        </w:rPr>
+        <w:t>scatter</w:t>
+      </w:r>
+      <w:proofErr w:type="gramEnd"/>
+      <w:r>
+        <w:rPr>
+          <w:lang w:val="en-US"/>
+        </w:rPr>
+        <w:t xml:space="preserve"> between V3 and V4 in the buffer range is higher than certain threshold, which is 80%.</w:t>
       </w:r>
     </w:p>
     <w:p>
@@ -5846,38 +5930,282 @@
           <w:lang w:val="en-US"/>
         </w:rPr>
       </w:pPr>
-      <w:r>
-        <w:rPr>
-          <w:lang w:val="en-US"/>
-        </w:rPr>
-        <w:t>Analysis:</w:t>
-      </w:r>
-    </w:p>
-    <w:p>
-      <w:pPr>
-        <w:rPr>
-          <w:lang w:val="en-US"/>
-        </w:rPr>
-      </w:pPr>
-    </w:p>
-    <w:p>
-      <w:pPr>
-        <w:rPr>
-          <w:lang w:val="en-US"/>
-        </w:rPr>
-      </w:pPr>
-      <w:r>
-        <w:rPr>
-          <w:lang w:val="en-US"/>
-        </w:rPr>
-        <w:t>The biggest percentage generation lost is increased from less than 20% to nearly 25%. We can also see that</w:t>
-      </w:r>
-      <w:r>
-        <w:rPr>
-          <w:lang w:val="en-US"/>
-        </w:rPr>
-        <w:t xml:space="preserve"> if we analyze only clear sky days, some sites do not experience curtailment at all for all days (last 20% of the data). </w:t>
-      </w:r>
+    </w:p>
+    <w:p>
+      <w:pPr>
+        <w:rPr>
+          <w:lang w:val="en-US"/>
+        </w:rPr>
+      </w:pPr>
+      <w:r>
+        <w:rPr>
+          <w:lang w:val="en-US"/>
+        </w:rPr>
+        <w:lastRenderedPageBreak/>
+        <w:t xml:space="preserve">The biggest </w:t>
+      </w:r>
+      <w:proofErr w:type="gramStart"/>
+      <w:r>
+        <w:rPr>
+          <w:lang w:val="en-US"/>
+        </w:rPr>
+        <w:t>percentage</w:t>
+      </w:r>
+      <w:proofErr w:type="gramEnd"/>
+      <w:r>
+        <w:rPr>
+          <w:lang w:val="en-US"/>
+        </w:rPr>
+        <w:t xml:space="preserve"> generation lost is increased from less than 20% to nearly 25%. We can also see that if we analyze only clear sky days, some sites do not experience curtailment at all for all days (last 20% of the data). </w:t>
+      </w:r>
+    </w:p>
+    <w:p>
+      <w:pPr>
+        <w:rPr>
+          <w:lang w:val="en-US"/>
+        </w:rPr>
+      </w:pPr>
+    </w:p>
+    <w:p>
+      <w:pPr>
+        <w:rPr>
+          <w:lang w:val="en-US"/>
+        </w:rPr>
+      </w:pPr>
+      <w:r>
+        <w:rPr>
+          <w:lang w:val="en-US"/>
+        </w:rPr>
+        <w:t xml:space="preserve">And then, this is a plot </w:t>
+      </w:r>
+      <w:r>
+        <w:rPr>
+          <w:lang w:val="en-US"/>
+        </w:rPr>
+        <w:t xml:space="preserve">for tripping curtailment </w:t>
+      </w:r>
+      <w:r>
+        <w:rPr>
+          <w:lang w:val="en-US"/>
+        </w:rPr>
+        <w:t>for all days</w:t>
+      </w:r>
+      <w:r>
+        <w:rPr>
+          <w:lang w:val="en-US"/>
+        </w:rPr>
+        <w:t xml:space="preserve">, including the </w:t>
+      </w:r>
+      <w:proofErr w:type="spellStart"/>
+      <w:r>
+        <w:rPr>
+          <w:lang w:val="en-US"/>
+        </w:rPr>
+        <w:t>non clear</w:t>
+      </w:r>
+      <w:proofErr w:type="spellEnd"/>
+      <w:r>
+        <w:rPr>
+          <w:lang w:val="en-US"/>
+        </w:rPr>
+        <w:t xml:space="preserve"> sky date.</w:t>
+      </w:r>
+    </w:p>
+    <w:p>
+      <w:pPr>
+        <w:rPr>
+          <w:lang w:val="en-US"/>
+        </w:rPr>
+      </w:pPr>
+      <w:r>
+        <w:rPr>
+          <w:noProof/>
+          <w:lang w:val="en-US"/>
+        </w:rPr>
+        <w:drawing>
+          <wp:inline distT="0" distB="0" distL="0" distR="0" wp14:anchorId="51030FBD" wp14:editId="1FAB65BF">
+            <wp:extent cx="5731510" cy="2997835"/>
+            <wp:effectExtent l="0" t="0" r="2540" b="0"/>
+            <wp:docPr id="45" name="Picture 45"/>
+            <wp:cNvGraphicFramePr>
+              <a:graphicFrameLocks xmlns:a="http://schemas.openxmlformats.org/drawingml/2006/main" noChangeAspect="1"/>
+            </wp:cNvGraphicFramePr>
+            <a:graphic xmlns:a="http://schemas.openxmlformats.org/drawingml/2006/main">
+              <a:graphicData uri="http://schemas.openxmlformats.org/drawingml/2006/picture">
+                <pic:pic xmlns:pic="http://schemas.openxmlformats.org/drawingml/2006/picture">
+                  <pic:nvPicPr>
+                    <pic:cNvPr id="0" name="Picture 1"/>
+                    <pic:cNvPicPr>
+                      <a:picLocks noChangeAspect="1" noChangeArrowheads="1"/>
+                    </pic:cNvPicPr>
+                  </pic:nvPicPr>
+                  <pic:blipFill>
+                    <a:blip r:embed="rId57">
+                      <a:extLst>
+                        <a:ext uri="{28A0092B-C50C-407E-A947-70E740481C1C}">
+                          <a14:useLocalDpi xmlns:a14="http://schemas.microsoft.com/office/drawing/2010/main" val="0"/>
+                        </a:ext>
+                      </a:extLst>
+                    </a:blip>
+                    <a:srcRect/>
+                    <a:stretch>
+                      <a:fillRect/>
+                    </a:stretch>
+                  </pic:blipFill>
+                  <pic:spPr bwMode="auto">
+                    <a:xfrm>
+                      <a:off x="0" y="0"/>
+                      <a:ext cx="5731510" cy="2997835"/>
+                    </a:xfrm>
+                    <a:prstGeom prst="rect">
+                      <a:avLst/>
+                    </a:prstGeom>
+                    <a:noFill/>
+                    <a:ln>
+                      <a:noFill/>
+                    </a:ln>
+                  </pic:spPr>
+                </pic:pic>
+              </a:graphicData>
+            </a:graphic>
+          </wp:inline>
+        </w:drawing>
+      </w:r>
+    </w:p>
+    <w:p>
+      <w:pPr>
+        <w:rPr>
+          <w:lang w:val="en-US"/>
+        </w:rPr>
+      </w:pPr>
+      <w:r>
+        <w:rPr>
+          <w:lang w:val="en-US"/>
+        </w:rPr>
+        <w:t xml:space="preserve">If we compare the scatter plot in this figure and figure from the final report (which was generated by Naomi), we can see that there is a difference. The maximum percentage of generation lost per site from the </w:t>
+      </w:r>
+      <w:proofErr w:type="spellStart"/>
+      <w:r>
+        <w:rPr>
+          <w:lang w:val="en-US"/>
+        </w:rPr>
+        <w:t>newsest</w:t>
+      </w:r>
+      <w:proofErr w:type="spellEnd"/>
+      <w:r>
+        <w:rPr>
+          <w:lang w:val="en-US"/>
+        </w:rPr>
+        <w:t xml:space="preserve"> calculation is more than 20%. In addition to that, if we see the actual number of </w:t>
+      </w:r>
+      <w:proofErr w:type="gramStart"/>
+      <w:r>
+        <w:rPr>
+          <w:lang w:val="en-US"/>
+        </w:rPr>
+        <w:t>energy</w:t>
+      </w:r>
+      <w:proofErr w:type="gramEnd"/>
+      <w:r>
+        <w:rPr>
+          <w:lang w:val="en-US"/>
+        </w:rPr>
+        <w:t xml:space="preserve"> generated in the spreadsheet, the calculated energy generated is much higher than </w:t>
+      </w:r>
+      <w:proofErr w:type="spellStart"/>
+      <w:r>
+        <w:rPr>
+          <w:lang w:val="en-US"/>
+        </w:rPr>
+        <w:t>naomi’s</w:t>
+      </w:r>
+      <w:proofErr w:type="spellEnd"/>
+      <w:r>
+        <w:rPr>
+          <w:lang w:val="en-US"/>
+        </w:rPr>
+        <w:t xml:space="preserve"> calculation. It is suspected that the days which Naomi’s </w:t>
+      </w:r>
+      <w:proofErr w:type="spellStart"/>
+      <w:r>
+        <w:rPr>
+          <w:lang w:val="en-US"/>
+        </w:rPr>
+        <w:t>analyse</w:t>
+      </w:r>
+      <w:proofErr w:type="spellEnd"/>
+      <w:r>
+        <w:rPr>
+          <w:lang w:val="en-US"/>
+        </w:rPr>
+        <w:t xml:space="preserve"> are fewer than </w:t>
+      </w:r>
+      <w:r>
+        <w:rPr>
+          <w:lang w:val="en-US"/>
+        </w:rPr>
+        <w:t xml:space="preserve">8 months of data. </w:t>
+      </w:r>
+    </w:p>
+    <w:p>
+      <w:pPr>
+        <w:rPr>
+          <w:lang w:val="en-US"/>
+        </w:rPr>
+      </w:pPr>
+      <w:r>
+        <w:rPr>
+          <w:lang w:val="en-US"/>
+        </w:rPr>
+        <w:t xml:space="preserve">Interestingly, the calculated energy generation by Samhan is also lower than Baran and Tim’s calculation. This may be </w:t>
+      </w:r>
+      <w:proofErr w:type="gramStart"/>
+      <w:r>
+        <w:rPr>
+          <w:lang w:val="en-US"/>
+        </w:rPr>
+        <w:t>because of</w:t>
+      </w:r>
+      <w:proofErr w:type="gramEnd"/>
+      <w:r>
+        <w:rPr>
+          <w:lang w:val="en-US"/>
+        </w:rPr>
+        <w:t xml:space="preserve"> there are some </w:t>
+      </w:r>
+      <w:proofErr w:type="gramStart"/>
+      <w:r>
+        <w:rPr>
+          <w:lang w:val="en-US"/>
+        </w:rPr>
+        <w:t>days, when</w:t>
+      </w:r>
+      <w:proofErr w:type="gramEnd"/>
+      <w:r>
+        <w:rPr>
+          <w:lang w:val="en-US"/>
+        </w:rPr>
+        <w:t xml:space="preserve"> Samhan does not analyze. He filters out days where there is no data between 7 and 17, </w:t>
+      </w:r>
+      <w:r>
+        <w:rPr>
+          <w:lang w:val="en-US"/>
+        </w:rPr>
+        <w:t xml:space="preserve">also filters out when the total datapoint in a day is less than 1000. </w:t>
+      </w:r>
+      <w:r>
+        <w:rPr>
+          <w:lang w:val="en-US"/>
+        </w:rPr>
+        <w:t xml:space="preserve"> </w:t>
+      </w:r>
+    </w:p>
+    <w:p>
+      <w:pPr>
+        <w:rPr>
+          <w:lang w:val="en-US"/>
+        </w:rPr>
+      </w:pPr>
     </w:p>
     <w:p>
       <w:pPr>
@@ -5936,7 +6264,21 @@
         <w:rPr>
           <w:lang w:val="en-US"/>
         </w:rPr>
-        <w:t>The script used to produce those 2 results are available in</w:t>
+        <w:t xml:space="preserve">The script used to produce those 2 results </w:t>
+      </w:r>
+      <w:proofErr w:type="gramStart"/>
+      <w:r>
+        <w:rPr>
+          <w:lang w:val="en-US"/>
+        </w:rPr>
+        <w:t>are</w:t>
+      </w:r>
+      <w:proofErr w:type="gramEnd"/>
+      <w:r>
+        <w:rPr>
+          <w:lang w:val="en-US"/>
+        </w:rPr>
+        <w:t xml:space="preserve"> available in</w:t>
       </w:r>
       <w:r>
         <w:t xml:space="preserve"> </w:t>

</xml_diff>